<commit_message>
Se personaliza el nombre del documento de salida
</commit_message>
<xml_diff>
--- a/template.docx
+++ b/template.docx
@@ -711,7 +711,23 @@
           <w:rFonts w:ascii="Arial" w:eastAsia="Arial" w:hAnsi="Arial" w:cs="Arial"/>
           <w:color w:val="000000"/>
         </w:rPr>
-        <w:t>Exámenes pre-ocupacionales requeridos para el cargo.</w:t>
+        <w:t xml:space="preserve">Exámenes </w:t>
+      </w:r>
+      <w:proofErr w:type="spellStart"/>
+      <w:r>
+        <w:rPr>
+          <w:rFonts w:ascii="Arial" w:eastAsia="Arial" w:hAnsi="Arial" w:cs="Arial"/>
+          <w:color w:val="000000"/>
+        </w:rPr>
+        <w:t>pre-ocupacionales</w:t>
+      </w:r>
+      <w:proofErr w:type="spellEnd"/>
+      <w:r>
+        <w:rPr>
+          <w:rFonts w:ascii="Arial" w:eastAsia="Arial" w:hAnsi="Arial" w:cs="Arial"/>
+          <w:color w:val="000000"/>
+        </w:rPr>
+        <w:t xml:space="preserve"> requeridos para el cargo.</w:t>
       </w:r>
     </w:p>
     <w:p>
@@ -1652,7 +1668,39 @@
           <w:rFonts w:ascii="Arial" w:eastAsia="Arial" w:hAnsi="Arial" w:cs="Arial"/>
           <w:color w:val="000000"/>
         </w:rPr>
-        <w:t xml:space="preserve">, así como podría extender su cobertura hacia otras ciudades y municipios de acuerdo a los requerimientos de sus clientes. Las horas de entrada y salida de los Trabajadores serán determinadas para cada caso especial en el contrato individual de trabajo o de acuerdo a los requerimientos de cada </w:t>
+        <w:t xml:space="preserve">, así como podría extender su cobertura hacia otras ciudades y municipios </w:t>
+      </w:r>
+      <w:proofErr w:type="gramStart"/>
+      <w:r>
+        <w:rPr>
+          <w:rFonts w:ascii="Arial" w:eastAsia="Arial" w:hAnsi="Arial" w:cs="Arial"/>
+          <w:color w:val="000000"/>
+        </w:rPr>
+        <w:t>de acuerdo a</w:t>
+      </w:r>
+      <w:proofErr w:type="gramEnd"/>
+      <w:r>
+        <w:rPr>
+          <w:rFonts w:ascii="Arial" w:eastAsia="Arial" w:hAnsi="Arial" w:cs="Arial"/>
+          <w:color w:val="000000"/>
+        </w:rPr>
+        <w:t xml:space="preserve"> los requerimientos de sus clientes. Las horas de entrada y salida de los Trabajadores serán determinadas para cada caso especial en el contrato individual de trabajo o </w:t>
+      </w:r>
+      <w:proofErr w:type="gramStart"/>
+      <w:r>
+        <w:rPr>
+          <w:rFonts w:ascii="Arial" w:eastAsia="Arial" w:hAnsi="Arial" w:cs="Arial"/>
+          <w:color w:val="000000"/>
+        </w:rPr>
+        <w:t>de acuerdo a</w:t>
+      </w:r>
+      <w:proofErr w:type="gramEnd"/>
+      <w:r>
+        <w:rPr>
+          <w:rFonts w:ascii="Arial" w:eastAsia="Arial" w:hAnsi="Arial" w:cs="Arial"/>
+          <w:color w:val="000000"/>
+        </w:rPr>
+        <w:t xml:space="preserve"> los requerimientos de cada </w:t>
       </w:r>
       <w:r>
         <w:rPr>
@@ -1828,12 +1876,21 @@
         </w:rPr>
         <w:t xml:space="preserve"> se realice mediante jornadas diarias flexibles de trabajo, distribuidas en máximo seis días a la semana con un día de descanso obligatorio, que podrá coincidir con el domingo. En este caso, el número de horas de trabajo diario podrá repartirse de manera variable </w:t>
       </w:r>
-      <w:r>
-        <w:rPr>
-          <w:rFonts w:ascii="Arial" w:hAnsi="Arial" w:cs="Arial"/>
-          <w:color w:val="000000"/>
-        </w:rPr>
-        <w:t xml:space="preserve">de acuerdo a lo permitido por la ley </w:t>
+      <w:proofErr w:type="gramStart"/>
+      <w:r>
+        <w:rPr>
+          <w:rFonts w:ascii="Arial" w:hAnsi="Arial" w:cs="Arial"/>
+          <w:color w:val="000000"/>
+        </w:rPr>
+        <w:t>de acuerdo a</w:t>
+      </w:r>
+      <w:proofErr w:type="gramEnd"/>
+      <w:r>
+        <w:rPr>
+          <w:rFonts w:ascii="Arial" w:hAnsi="Arial" w:cs="Arial"/>
+          <w:color w:val="000000"/>
+        </w:rPr>
+        <w:t xml:space="preserve"> lo permitido por la ley </w:t>
       </w:r>
       <w:r>
         <w:rPr>
@@ -2309,7 +2366,23 @@
           <w:rFonts w:ascii="Arial" w:eastAsia="Arial" w:hAnsi="Arial" w:cs="Arial"/>
           <w:color w:val="000000"/>
         </w:rPr>
-        <w:t>Estarán excluidos de los aportes al ICBF, SENA y Cajas de Compensación Familiar, siempre que no representen más del diez (10%) por ciento del valor de la nómina de la respectiva empresa;</w:t>
+        <w:t xml:space="preserve">Estarán excluidos de los aportes al ICBF, SENA y Cajas de Compensación Familiar, siempre que no representen más </w:t>
+      </w:r>
+      <w:proofErr w:type="spellStart"/>
+      <w:r>
+        <w:rPr>
+          <w:rFonts w:ascii="Arial" w:eastAsia="Arial" w:hAnsi="Arial" w:cs="Arial"/>
+          <w:color w:val="000000"/>
+        </w:rPr>
+        <w:t>del</w:t>
+      </w:r>
+      <w:proofErr w:type="spellEnd"/>
+      <w:r>
+        <w:rPr>
+          <w:rFonts w:ascii="Arial" w:eastAsia="Arial" w:hAnsi="Arial" w:cs="Arial"/>
+          <w:color w:val="000000"/>
+        </w:rPr>
+        <w:t xml:space="preserve"> diez (10%) por ciento del valor de la nómina de la respectiva empresa;</w:t>
       </w:r>
     </w:p>
     <w:p>
@@ -2499,7 +2572,23 @@
           <w:rFonts w:ascii="Arial" w:eastAsia="Arial" w:hAnsi="Arial" w:cs="Arial"/>
           <w:color w:val="000000"/>
         </w:rPr>
-        <w:t xml:space="preserve">El Trabajo suplementario o de horas extras a excepción de los casos señalados en el artículo 163 del C. S. del T., sólo podrá efectuarse en dos (2) horas diarias y mediante autorización expresa del Ministerio de Protección Social o de una autoridad delegada por éste (Dec. 13/67, art. 1°); siempre que </w:t>
+        <w:t>El Trabajo suplementario o de horas extras a excepción de los casos señalados en el artículo 163 del C. S. del T., sólo podrá efectuarse en dos (2) horas diarias y mediante autorización expresa del Ministerio de Protección Social o de una autoridad delegada por éste (</w:t>
+      </w:r>
+      <w:proofErr w:type="spellStart"/>
+      <w:r>
+        <w:rPr>
+          <w:rFonts w:ascii="Arial" w:eastAsia="Arial" w:hAnsi="Arial" w:cs="Arial"/>
+          <w:color w:val="000000"/>
+        </w:rPr>
+        <w:t>Dec</w:t>
+      </w:r>
+      <w:proofErr w:type="spellEnd"/>
+      <w:r>
+        <w:rPr>
+          <w:rFonts w:ascii="Arial" w:eastAsia="Arial" w:hAnsi="Arial" w:cs="Arial"/>
+          <w:color w:val="000000"/>
+        </w:rPr>
+        <w:t xml:space="preserve">. 13/67, art. 1°); siempre que </w:t>
       </w:r>
       <w:r>
         <w:rPr>
@@ -2553,7 +2642,23 @@
           <w:rFonts w:ascii="Arial" w:eastAsia="Arial" w:hAnsi="Arial" w:cs="Arial"/>
           <w:color w:val="000000"/>
         </w:rPr>
-        <w:t>Queda absolutamente prohibido el trabajo nocturno, así como el suplementario o de horas extras para los Trabajadores menores de dieciocho (18) años de edad.</w:t>
+        <w:t xml:space="preserve">Queda absolutamente prohibido el trabajo nocturno, así como el suplementario o de horas extras para los Trabajadores menores de dieciocho (18) </w:t>
+      </w:r>
+      <w:proofErr w:type="gramStart"/>
+      <w:r>
+        <w:rPr>
+          <w:rFonts w:ascii="Arial" w:eastAsia="Arial" w:hAnsi="Arial" w:cs="Arial"/>
+          <w:color w:val="000000"/>
+        </w:rPr>
+        <w:t>años de edad</w:t>
+      </w:r>
+      <w:proofErr w:type="gramEnd"/>
+      <w:r>
+        <w:rPr>
+          <w:rFonts w:ascii="Arial" w:eastAsia="Arial" w:hAnsi="Arial" w:cs="Arial"/>
+          <w:color w:val="000000"/>
+        </w:rPr>
+        <w:t>.</w:t>
       </w:r>
     </w:p>
     <w:p>
@@ -2951,7 +3056,23 @@
           <w:rFonts w:ascii="Arial" w:eastAsia="Arial" w:hAnsi="Arial" w:cs="Arial"/>
           <w:color w:val="000000"/>
         </w:rPr>
-        <w:t xml:space="preserve"> ampliando la jornada ordinaria hasta por dos horas, por acuerdo entre las partes, pero con el fin exclusivo de permitir a los Trabajadores el descanso durante el día sábado, esta ampliación no constituye trabajo suplementario o de horas extras. </w:t>
+        <w:t xml:space="preserve"> ampliando la jornada ordinaria hasta por dos horas, por acuerdo entre las partes, pero con el fin exclusivo de permitir a los Trabajadores el descanso durante el </w:t>
+      </w:r>
+      <w:proofErr w:type="gramStart"/>
+      <w:r>
+        <w:rPr>
+          <w:rFonts w:ascii="Arial" w:eastAsia="Arial" w:hAnsi="Arial" w:cs="Arial"/>
+          <w:color w:val="000000"/>
+        </w:rPr>
+        <w:t>día sábado</w:t>
+      </w:r>
+      <w:proofErr w:type="gramEnd"/>
+      <w:r>
+        <w:rPr>
+          <w:rFonts w:ascii="Arial" w:eastAsia="Arial" w:hAnsi="Arial" w:cs="Arial"/>
+          <w:color w:val="000000"/>
+        </w:rPr>
+        <w:t xml:space="preserve">, esta ampliación no constituye trabajo suplementario o de horas extras. </w:t>
       </w:r>
     </w:p>
     <w:p>
@@ -2982,7 +3103,23 @@
           <w:rFonts w:ascii="Arial" w:eastAsia="Arial" w:hAnsi="Arial" w:cs="Arial"/>
           <w:color w:val="000000"/>
         </w:rPr>
-        <w:t>En cualquier caso, se entienden excluidas de ésta reglamentación, las circunstancias de fuerza mayor o caso fortuito.</w:t>
+        <w:t xml:space="preserve">En cualquier caso, se entienden excluidas de </w:t>
+      </w:r>
+      <w:proofErr w:type="gramStart"/>
+      <w:r>
+        <w:rPr>
+          <w:rFonts w:ascii="Arial" w:eastAsia="Arial" w:hAnsi="Arial" w:cs="Arial"/>
+          <w:color w:val="000000"/>
+        </w:rPr>
+        <w:t>ésta</w:t>
+      </w:r>
+      <w:proofErr w:type="gramEnd"/>
+      <w:r>
+        <w:rPr>
+          <w:rFonts w:ascii="Arial" w:eastAsia="Arial" w:hAnsi="Arial" w:cs="Arial"/>
+          <w:color w:val="000000"/>
+        </w:rPr>
+        <w:t xml:space="preserve"> reglamentación, las circunstancias de fuerza mayor o caso fortuito.</w:t>
       </w:r>
     </w:p>
     <w:p>
@@ -3100,7 +3237,23 @@
           <w:rFonts w:ascii="Arial" w:eastAsia="Arial" w:hAnsi="Arial" w:cs="Arial"/>
           <w:color w:val="000000"/>
         </w:rPr>
-        <w:t xml:space="preserve">Las prestaciones y derechos que para el Trabajador originen el trabajo en los días festivos, se reconocerá en relación al día de descanso remunerado establecido en el inciso anterior. </w:t>
+        <w:t xml:space="preserve">Las prestaciones y derechos que para el Trabajador originen el trabajo en los días festivos, se reconocerá </w:t>
+      </w:r>
+      <w:proofErr w:type="gramStart"/>
+      <w:r>
+        <w:rPr>
+          <w:rFonts w:ascii="Arial" w:eastAsia="Arial" w:hAnsi="Arial" w:cs="Arial"/>
+          <w:color w:val="000000"/>
+        </w:rPr>
+        <w:t>en relación al</w:t>
+      </w:r>
+      <w:proofErr w:type="gramEnd"/>
+      <w:r>
+        <w:rPr>
+          <w:rFonts w:ascii="Arial" w:eastAsia="Arial" w:hAnsi="Arial" w:cs="Arial"/>
+          <w:color w:val="000000"/>
+        </w:rPr>
+        <w:t xml:space="preserve"> día de descanso remunerado establecido en el inciso anterior. </w:t>
       </w:r>
     </w:p>
     <w:p>
@@ -3177,7 +3330,39 @@
           <w:rFonts w:ascii="Arial" w:eastAsia="Arial" w:hAnsi="Arial" w:cs="Arial"/>
           <w:color w:val="000000"/>
         </w:rPr>
-        <w:t xml:space="preserve"> su día de descanso obligatorio, el día sábado o domingo, que será reconocido en todos sus aspectos como descanso dominical obligatorio institucionalizado (Ley 789 de 2002). En el caso que el empleador y el Trabajador escojan como día de descanso el sábado, la jornada ordinaria se iniciará el día domingo y será estipulada en el contrato individual de trabajo y la Jornada ordinaria se distribuirá de domingo a viernes. </w:t>
+        <w:t xml:space="preserve"> su día de descanso obligatorio, el </w:t>
+      </w:r>
+      <w:proofErr w:type="gramStart"/>
+      <w:r>
+        <w:rPr>
+          <w:rFonts w:ascii="Arial" w:eastAsia="Arial" w:hAnsi="Arial" w:cs="Arial"/>
+          <w:color w:val="000000"/>
+        </w:rPr>
+        <w:t>día sábado</w:t>
+      </w:r>
+      <w:proofErr w:type="gramEnd"/>
+      <w:r>
+        <w:rPr>
+          <w:rFonts w:ascii="Arial" w:eastAsia="Arial" w:hAnsi="Arial" w:cs="Arial"/>
+          <w:color w:val="000000"/>
+        </w:rPr>
+        <w:t xml:space="preserve"> o domingo, que será reconocido en todos sus aspectos como descanso dominical obligatorio institucionalizado (Ley 789 de 2002). En el caso que el empleador y el Trabajador escojan como día de descanso el sábado, la jornada ordinaria se iniciará el </w:t>
+      </w:r>
+      <w:proofErr w:type="gramStart"/>
+      <w:r>
+        <w:rPr>
+          <w:rFonts w:ascii="Arial" w:eastAsia="Arial" w:hAnsi="Arial" w:cs="Arial"/>
+          <w:color w:val="000000"/>
+        </w:rPr>
+        <w:t>día domingo</w:t>
+      </w:r>
+      <w:proofErr w:type="gramEnd"/>
+      <w:r>
+        <w:rPr>
+          <w:rFonts w:ascii="Arial" w:eastAsia="Arial" w:hAnsi="Arial" w:cs="Arial"/>
+          <w:color w:val="000000"/>
+        </w:rPr>
+        <w:t xml:space="preserve"> y será estipulada en el contrato individual de trabajo y la Jornada ordinaria se distribuirá de domingo a viernes. </w:t>
       </w:r>
     </w:p>
     <w:p>
@@ -3394,7 +3579,23 @@
           <w:rFonts w:ascii="Arial" w:eastAsia="Arial" w:hAnsi="Arial" w:cs="Arial"/>
           <w:color w:val="000000"/>
         </w:rPr>
-        <w:t>En otro día laborable de la semana siguiente, si laboró todo el día domingo.</w:t>
+        <w:t xml:space="preserve">En otro día laborable de la semana siguiente, si laboró todo el </w:t>
+      </w:r>
+      <w:proofErr w:type="gramStart"/>
+      <w:r>
+        <w:rPr>
+          <w:rFonts w:ascii="Arial" w:eastAsia="Arial" w:hAnsi="Arial" w:cs="Arial"/>
+          <w:color w:val="000000"/>
+        </w:rPr>
+        <w:t>día domingo</w:t>
+      </w:r>
+      <w:proofErr w:type="gramEnd"/>
+      <w:r>
+        <w:rPr>
+          <w:rFonts w:ascii="Arial" w:eastAsia="Arial" w:hAnsi="Arial" w:cs="Arial"/>
+          <w:color w:val="000000"/>
+        </w:rPr>
+        <w:t>.</w:t>
       </w:r>
     </w:p>
     <w:p>
@@ -3733,7 +3934,23 @@
           <w:rFonts w:ascii="Arial" w:eastAsia="Arial" w:hAnsi="Arial" w:cs="Arial"/>
           <w:color w:val="000000"/>
         </w:rPr>
-        <w:t xml:space="preserve">Cuando se trate de trabajos habituales o permanentes en día domingo, el empleador fijará en un lugar público del establecimiento o podrá notificar a sus Trabajadores por cualquier medio idóneo, con anticipación de doce (12) horas por lo menos, la relación del personal de Trabajadores que por razones del servicio no pueden disponer del </w:t>
+        <w:t xml:space="preserve">Cuando se trate de trabajos habituales o permanentes en </w:t>
+      </w:r>
+      <w:proofErr w:type="gramStart"/>
+      <w:r>
+        <w:rPr>
+          <w:rFonts w:ascii="Arial" w:eastAsia="Arial" w:hAnsi="Arial" w:cs="Arial"/>
+          <w:color w:val="000000"/>
+        </w:rPr>
+        <w:t>día domingo</w:t>
+      </w:r>
+      <w:proofErr w:type="gramEnd"/>
+      <w:r>
+        <w:rPr>
+          <w:rFonts w:ascii="Arial" w:eastAsia="Arial" w:hAnsi="Arial" w:cs="Arial"/>
+          <w:color w:val="000000"/>
+        </w:rPr>
+        <w:t xml:space="preserve">, el empleador fijará en un lugar público del establecimiento o podrá notificar a sus Trabajadores por cualquier medio idóneo, con anticipación de doce (12) horas por lo menos, la relación del personal de Trabajadores que por razones del servicio no pueden disponer del </w:t>
       </w:r>
       <w:r>
         <w:rPr>
@@ -3786,7 +4003,23 @@
           <w:rFonts w:ascii="Arial" w:eastAsia="Arial" w:hAnsi="Arial" w:cs="Arial"/>
           <w:color w:val="000000"/>
         </w:rPr>
-        <w:t>El descanso en los días domingos y los demás días expresados en el artículo 24 de este reglamento tiene una duración mínima de 24 horas, salvo la excepción consagrada en el literal c del artículo 20 de la Ley 50 de 1990 (art.25, Ley 50 de 1990).</w:t>
+        <w:t xml:space="preserve">El descanso en los </w:t>
+      </w:r>
+      <w:proofErr w:type="gramStart"/>
+      <w:r>
+        <w:rPr>
+          <w:rFonts w:ascii="Arial" w:eastAsia="Arial" w:hAnsi="Arial" w:cs="Arial"/>
+          <w:color w:val="000000"/>
+        </w:rPr>
+        <w:t>días domingos</w:t>
+      </w:r>
+      <w:proofErr w:type="gramEnd"/>
+      <w:r>
+        <w:rPr>
+          <w:rFonts w:ascii="Arial" w:eastAsia="Arial" w:hAnsi="Arial" w:cs="Arial"/>
+          <w:color w:val="000000"/>
+        </w:rPr>
+        <w:t xml:space="preserve"> y los demás días expresados en el artículo 24 de este reglamento tiene una duración mínima de 24 horas, salvo la excepción consagrada en el literal c del artículo 20 de la Ley 50 de 1990 (art.25, Ley 50 de 1990).</w:t>
       </w:r>
     </w:p>
     <w:p>
@@ -4030,7 +4263,23 @@
           <w:rFonts w:ascii="Arial" w:hAnsi="Arial" w:cs="Arial"/>
           <w:color w:val="000000"/>
         </w:rPr>
-        <w:t>Por regla general las vacaciones no se compensan en dinero teniendo en cuenta que la prioridad es el descanso para el trabajador, no obstante, por solicitud del mismo, se podrá compensar en dinero hasta la mitad de ellas</w:t>
+        <w:t xml:space="preserve">Por regla general las vacaciones no se compensan en dinero teniendo en cuenta que la prioridad es el descanso para el trabajador, no obstante, por solicitud </w:t>
+      </w:r>
+      <w:proofErr w:type="gramStart"/>
+      <w:r>
+        <w:rPr>
+          <w:rFonts w:ascii="Arial" w:hAnsi="Arial" w:cs="Arial"/>
+          <w:color w:val="000000"/>
+        </w:rPr>
+        <w:t>del mismo</w:t>
+      </w:r>
+      <w:proofErr w:type="gramEnd"/>
+      <w:r>
+        <w:rPr>
+          <w:rFonts w:ascii="Arial" w:hAnsi="Arial" w:cs="Arial"/>
+          <w:color w:val="000000"/>
+        </w:rPr>
+        <w:t>, se podrá compensar en dinero hasta la mitad de ellas</w:t>
       </w:r>
       <w:r>
         <w:rPr>
@@ -4183,7 +4432,23 @@
           <w:rFonts w:ascii="Arial" w:eastAsia="Arial" w:hAnsi="Arial" w:cs="Arial"/>
           <w:color w:val="000000"/>
         </w:rPr>
-        <w:t>Durante el período de vacaciones el Trabajador recibirá el salario ordinario que está devengando el día que comience a disfrutar de ellas. En consecuencia sólo se excluirán para la liquidación de las vacaciones el valor del trabajo en días de descanso obligatorio y el valor del trabajo suplementario o de horas extras. Cuando el salario sea variable, las vacaciones se liquidarán con el promedio de lo devengado por el Trabajador en el año inmediatamente anterior a la fecha en que se conceden y para el salario pactado como integral se tomará como base el total de la remuneración (Art. 1 Decreto 1174 de 1991).</w:t>
+        <w:t xml:space="preserve">Durante el período de vacaciones el Trabajador recibirá el salario ordinario que está devengando el día que comience a disfrutar de ellas. En </w:t>
+      </w:r>
+      <w:proofErr w:type="gramStart"/>
+      <w:r>
+        <w:rPr>
+          <w:rFonts w:ascii="Arial" w:eastAsia="Arial" w:hAnsi="Arial" w:cs="Arial"/>
+          <w:color w:val="000000"/>
+        </w:rPr>
+        <w:t>consecuencia</w:t>
+      </w:r>
+      <w:proofErr w:type="gramEnd"/>
+      <w:r>
+        <w:rPr>
+          <w:rFonts w:ascii="Arial" w:eastAsia="Arial" w:hAnsi="Arial" w:cs="Arial"/>
+          <w:color w:val="000000"/>
+        </w:rPr>
+        <w:t xml:space="preserve"> sólo se excluirán para la liquidación de las vacaciones el valor del trabajo en días de descanso obligatorio y el valor del trabajo suplementario o de horas extras. Cuando el salario sea variable, las vacaciones se liquidarán con el promedio de lo devengado por el Trabajador en el año inmediatamente anterior a la fecha en que se conceden y para el salario pactado como integral se tomará como base el total de la remuneración (Art. 1 Decreto 1174 de 1991).</w:t>
       </w:r>
     </w:p>
     <w:p>
@@ -4214,7 +4479,23 @@
           <w:rFonts w:ascii="Arial" w:eastAsia="Arial" w:hAnsi="Arial" w:cs="Arial"/>
           <w:color w:val="000000"/>
         </w:rPr>
-        <w:t>Todo empleador llevará un registro de vacaciones en el que se anotará la fecha de ingreso de cada Trabajador, fecha en que toma sus vacaciones, en que las termina y la remuneración de las mismas.</w:t>
+        <w:t xml:space="preserve">Todo empleador llevará un registro de vacaciones en el que se anotará la fecha de ingreso de cada Trabajador, fecha en que toma sus vacaciones, en que las termina y la remuneración de </w:t>
+      </w:r>
+      <w:proofErr w:type="gramStart"/>
+      <w:r>
+        <w:rPr>
+          <w:rFonts w:ascii="Arial" w:eastAsia="Arial" w:hAnsi="Arial" w:cs="Arial"/>
+          <w:color w:val="000000"/>
+        </w:rPr>
+        <w:t>las mismas</w:t>
+      </w:r>
+      <w:proofErr w:type="gramEnd"/>
+      <w:r>
+        <w:rPr>
+          <w:rFonts w:ascii="Arial" w:eastAsia="Arial" w:hAnsi="Arial" w:cs="Arial"/>
+          <w:color w:val="000000"/>
+        </w:rPr>
+        <w:t>.</w:t>
       </w:r>
     </w:p>
     <w:p>
@@ -5864,7 +6145,25 @@
           <w:bCs/>
           <w:color w:val="000000"/>
         </w:rPr>
-        <w:t> se llevará reporte, con indicación de la fecha, hora, área de trabajo o enfermedad laboral que ocurra; así mismo, se debe diligenciar el registro en la plataforma de la ARL para que sea informado por la empresa a la entidad administradora de riesgos, comunicando las circunstancias en que ocurrió, nombre de los testigos presenciales, si los hubiere, y en forma sintética de los que pueden declarar. Todo accidente laboral y a la entidad promotora de salud en forma simultánea, dentro de los dos días siguientes.</w:t>
+        <w:t xml:space="preserve"> se llevará reporte, con indicación de la fecha, hora, área de trabajo o enfermedad laboral que ocurra; así mismo, se debe diligenciar el registro en la plataforma de la ARL para que sea informado por la empresa a la entidad administradora de riesgos, comunicando las circunstancias en que ocurrió, nombre de los </w:t>
+      </w:r>
+      <w:proofErr w:type="gramStart"/>
+      <w:r>
+        <w:rPr>
+          <w:rFonts w:ascii="Arial" w:eastAsia="Arial" w:hAnsi="Arial" w:cs="Arial"/>
+          <w:bCs/>
+          <w:color w:val="000000"/>
+        </w:rPr>
+        <w:t>testigos presenciales</w:t>
+      </w:r>
+      <w:proofErr w:type="gramEnd"/>
+      <w:r>
+        <w:rPr>
+          <w:rFonts w:ascii="Arial" w:eastAsia="Arial" w:hAnsi="Arial" w:cs="Arial"/>
+          <w:bCs/>
+          <w:color w:val="000000"/>
+        </w:rPr>
+        <w:t>, si los hubiere, y en forma sintética de los que pueden declarar. Todo accidente laboral y a la entidad promotora de salud en forma simultánea, dentro de los dos días siguientes.</w:t>
       </w:r>
     </w:p>
     <w:p>
@@ -7029,7 +7328,23 @@
           <w:rFonts w:ascii="Arial" w:eastAsia="Arial" w:hAnsi="Arial" w:cs="Arial"/>
           <w:color w:val="000000"/>
         </w:rPr>
-        <w:t xml:space="preserve">Excepcionalmente, los niños y niñas menores de 15 años podrán recibir autorización de la Inspección de Trabajo, o en su defecto del Ente Territorial Local, para desempeñar </w:t>
+        <w:t xml:space="preserve">Excepcionalmente, </w:t>
+      </w:r>
+      <w:proofErr w:type="gramStart"/>
+      <w:r>
+        <w:rPr>
+          <w:rFonts w:ascii="Arial" w:eastAsia="Arial" w:hAnsi="Arial" w:cs="Arial"/>
+          <w:color w:val="000000"/>
+        </w:rPr>
+        <w:t>los niños y niñas</w:t>
+      </w:r>
+      <w:proofErr w:type="gramEnd"/>
+      <w:r>
+        <w:rPr>
+          <w:rFonts w:ascii="Arial" w:eastAsia="Arial" w:hAnsi="Arial" w:cs="Arial"/>
+          <w:color w:val="000000"/>
+        </w:rPr>
+        <w:t xml:space="preserve"> menores de 15 años podrán recibir autorización de la Inspección de Trabajo, o en su defecto del Ente Territorial Local, para desempeñar </w:t>
       </w:r>
       <w:r>
         <w:rPr>
@@ -7292,14 +7607,31 @@
           <w:b/>
           <w:color w:val="000000"/>
         </w:rPr>
-        <w:t>.4. Jornada de Trabajo. (Art. 114 Ley 1098 de 2006).</w:t>
-      </w:r>
-      <w:r>
-        <w:rPr>
-          <w:rFonts w:ascii="Arial" w:eastAsia="Arial" w:hAnsi="Arial" w:cs="Arial"/>
-          <w:color w:val="000000"/>
-        </w:rPr>
-        <w:t>La duración máxima de la jornada laboral de los adolescentes autorizados para trabajar, se sujetará a las siguientes reglas:</w:t>
+        <w:t>.4. Jornada de Trabajo. (Art. 114 Ley 1098 de 2006</w:t>
+      </w:r>
+      <w:proofErr w:type="gramStart"/>
+      <w:r>
+        <w:rPr>
+          <w:rFonts w:ascii="Arial" w:eastAsia="Arial" w:hAnsi="Arial" w:cs="Arial"/>
+          <w:b/>
+          <w:color w:val="000000"/>
+        </w:rPr>
+        <w:t>).</w:t>
+      </w:r>
+      <w:r>
+        <w:rPr>
+          <w:rFonts w:ascii="Arial" w:eastAsia="Arial" w:hAnsi="Arial" w:cs="Arial"/>
+          <w:color w:val="000000"/>
+        </w:rPr>
+        <w:t>La</w:t>
+      </w:r>
+      <w:proofErr w:type="gramEnd"/>
+      <w:r>
+        <w:rPr>
+          <w:rFonts w:ascii="Arial" w:eastAsia="Arial" w:hAnsi="Arial" w:cs="Arial"/>
+          <w:color w:val="000000"/>
+        </w:rPr>
+        <w:t xml:space="preserve"> duración máxima de la jornada laboral de los adolescentes autorizados para trabajar, se sujetará a las siguientes reglas:</w:t>
       </w:r>
     </w:p>
     <w:p>
@@ -8464,7 +8796,21 @@
         <w:rPr>
           <w:rFonts w:ascii="Arial" w:eastAsia="Arial" w:hAnsi="Arial" w:cs="Arial"/>
         </w:rPr>
-        <w:t xml:space="preserve">Participar activamente en las actividades tendientes a mejorar los aspectos de seguridad e higiene del trabajo, velar por la conservación de la vida y salud propias y de la de los demás Trabajadores así como por la de los terceros usuarios (clientes) de </w:t>
+        <w:t xml:space="preserve">Participar activamente en las actividades tendientes a mejorar los aspectos de seguridad e higiene del trabajo, velar por la conservación de la vida y salud propias y de la de los demás </w:t>
+      </w:r>
+      <w:proofErr w:type="gramStart"/>
+      <w:r>
+        <w:rPr>
+          <w:rFonts w:ascii="Arial" w:eastAsia="Arial" w:hAnsi="Arial" w:cs="Arial"/>
+        </w:rPr>
+        <w:t>Trabajadores</w:t>
+      </w:r>
+      <w:proofErr w:type="gramEnd"/>
+      <w:r>
+        <w:rPr>
+          <w:rFonts w:ascii="Arial" w:eastAsia="Arial" w:hAnsi="Arial" w:cs="Arial"/>
+        </w:rPr>
+        <w:t xml:space="preserve"> así como por la de los terceros usuarios (clientes) de </w:t>
       </w:r>
       <w:r>
         <w:rPr>
@@ -9108,7 +9454,23 @@
           <w:rFonts w:ascii="Arial" w:eastAsia="Arial" w:hAnsi="Arial" w:cs="Arial"/>
           <w:color w:val="000000"/>
         </w:rPr>
-        <w:t>Se deja plenamente establecido que las directivas o Trabajadores no pueden ser agentes de la autoridad pública ni grupos al margen de la Ley.</w:t>
+        <w:t xml:space="preserve">Se deja plenamente establecido que las directivas o Trabajadores no pueden ser agentes de la </w:t>
+      </w:r>
+      <w:proofErr w:type="gramStart"/>
+      <w:r>
+        <w:rPr>
+          <w:rFonts w:ascii="Arial" w:eastAsia="Arial" w:hAnsi="Arial" w:cs="Arial"/>
+          <w:color w:val="000000"/>
+        </w:rPr>
+        <w:t>autoridad pública</w:t>
+      </w:r>
+      <w:proofErr w:type="gramEnd"/>
+      <w:r>
+        <w:rPr>
+          <w:rFonts w:ascii="Arial" w:eastAsia="Arial" w:hAnsi="Arial" w:cs="Arial"/>
+          <w:color w:val="000000"/>
+        </w:rPr>
+        <w:t xml:space="preserve"> ni grupos al margen de la Ley.</w:t>
       </w:r>
     </w:p>
     <w:p>
@@ -9280,7 +9642,23 @@
           <w:rFonts w:ascii="Arial" w:eastAsia="Arial" w:hAnsi="Arial" w:cs="Arial"/>
           <w:color w:val="000000"/>
         </w:rPr>
-        <w:t>Crear y mantener un Comité de Convivencia Laboral que se encargue de escuchar, investigar, corregir y conciliar, de acuerdo a su competencia y con base en su reglamento, cualquier clase de conducta definida como Acoso Laboral.</w:t>
+        <w:t xml:space="preserve">Crear y mantener un Comité de Convivencia Laboral que se encargue de escuchar, investigar, corregir y conciliar, </w:t>
+      </w:r>
+      <w:proofErr w:type="gramStart"/>
+      <w:r>
+        <w:rPr>
+          <w:rFonts w:ascii="Arial" w:eastAsia="Arial" w:hAnsi="Arial" w:cs="Arial"/>
+          <w:color w:val="000000"/>
+        </w:rPr>
+        <w:t>de acuerdo a</w:t>
+      </w:r>
+      <w:proofErr w:type="gramEnd"/>
+      <w:r>
+        <w:rPr>
+          <w:rFonts w:ascii="Arial" w:eastAsia="Arial" w:hAnsi="Arial" w:cs="Arial"/>
+          <w:color w:val="000000"/>
+        </w:rPr>
+        <w:t xml:space="preserve"> su competencia y con base en su reglamento, cualquier clase de conducta definida como Acoso Laboral.</w:t>
       </w:r>
     </w:p>
     <w:p>
@@ -9697,7 +10075,23 @@
           <w:rFonts w:ascii="Arial" w:eastAsia="Arial" w:hAnsi="Arial" w:cs="Arial"/>
           <w:color w:val="000000"/>
         </w:rPr>
-        <w:t>Conservar el puesto a las Trabajadoras que están disfrutando de los descansos remunerados, a que se refiere el numeral anterior, o por licencia de enfermedad motivada en el embarazo o parto. No producirá efecto alguno el despido que el empleador comunique a Trabajadoras en tales períodos o que si acuden a un preaviso, éste expire durante los descansos o licencias mencionadas.</w:t>
+        <w:t xml:space="preserve">Conservar el puesto a las Trabajadoras que están disfrutando de los descansos remunerados, a que se refiere el numeral anterior, o por licencia de enfermedad motivada en el embarazo o parto. No producirá efecto alguno el despido que el empleador comunique a Trabajadoras en tales períodos o </w:t>
+      </w:r>
+      <w:proofErr w:type="gramStart"/>
+      <w:r>
+        <w:rPr>
+          <w:rFonts w:ascii="Arial" w:eastAsia="Arial" w:hAnsi="Arial" w:cs="Arial"/>
+          <w:color w:val="000000"/>
+        </w:rPr>
+        <w:t>que</w:t>
+      </w:r>
+      <w:proofErr w:type="gramEnd"/>
+      <w:r>
+        <w:rPr>
+          <w:rFonts w:ascii="Arial" w:eastAsia="Arial" w:hAnsi="Arial" w:cs="Arial"/>
+          <w:color w:val="000000"/>
+        </w:rPr>
+        <w:t xml:space="preserve"> si acuden a un preaviso, éste expire durante los descansos o licencias mencionadas.</w:t>
       </w:r>
     </w:p>
     <w:p>
@@ -9726,7 +10120,23 @@
           <w:rFonts w:ascii="Arial" w:eastAsia="Arial" w:hAnsi="Arial" w:cs="Arial"/>
           <w:color w:val="000000"/>
         </w:rPr>
-        <w:t>Llevar un registro de inscripciones de todas las personas menores de edad que emplee, con indicación de la fecha de nacimiento de las mismas.</w:t>
+        <w:t xml:space="preserve">Llevar un registro de inscripciones de todas las personas menores de edad que emplee, con indicación de la fecha de nacimiento de </w:t>
+      </w:r>
+      <w:proofErr w:type="gramStart"/>
+      <w:r>
+        <w:rPr>
+          <w:rFonts w:ascii="Arial" w:eastAsia="Arial" w:hAnsi="Arial" w:cs="Arial"/>
+          <w:color w:val="000000"/>
+        </w:rPr>
+        <w:t>las mismas</w:t>
+      </w:r>
+      <w:proofErr w:type="gramEnd"/>
+      <w:r>
+        <w:rPr>
+          <w:rFonts w:ascii="Arial" w:eastAsia="Arial" w:hAnsi="Arial" w:cs="Arial"/>
+          <w:color w:val="000000"/>
+        </w:rPr>
+        <w:t>.</w:t>
       </w:r>
     </w:p>
     <w:p>
@@ -10447,7 +10857,23 @@
           <w:rFonts w:ascii="Arial" w:eastAsia="Arial" w:hAnsi="Arial" w:cs="Arial"/>
           <w:color w:val="000000"/>
         </w:rPr>
-        <w:t xml:space="preserve">Impedir el desperdicio de materiales y conservar los faltantes, llevando siempre un registro de los mismos. </w:t>
+        <w:t xml:space="preserve">Impedir el desperdicio de materiales y conservar los faltantes, llevando siempre un registro de </w:t>
+      </w:r>
+      <w:proofErr w:type="gramStart"/>
+      <w:r>
+        <w:rPr>
+          <w:rFonts w:ascii="Arial" w:eastAsia="Arial" w:hAnsi="Arial" w:cs="Arial"/>
+          <w:color w:val="000000"/>
+        </w:rPr>
+        <w:t>los mismos</w:t>
+      </w:r>
+      <w:proofErr w:type="gramEnd"/>
+      <w:r>
+        <w:rPr>
+          <w:rFonts w:ascii="Arial" w:eastAsia="Arial" w:hAnsi="Arial" w:cs="Arial"/>
+          <w:color w:val="000000"/>
+        </w:rPr>
+        <w:t xml:space="preserve">. </w:t>
       </w:r>
     </w:p>
     <w:p>
@@ -10960,7 +11386,23 @@
           <w:rFonts w:ascii="Arial" w:eastAsia="Arial" w:hAnsi="Arial" w:cs="Arial"/>
           <w:color w:val="000000"/>
         </w:rPr>
-        <w:t xml:space="preserve">Portar el carnet de identidad que otorga </w:t>
+        <w:t xml:space="preserve">Portar el </w:t>
+      </w:r>
+      <w:proofErr w:type="gramStart"/>
+      <w:r>
+        <w:rPr>
+          <w:rFonts w:ascii="Arial" w:eastAsia="Arial" w:hAnsi="Arial" w:cs="Arial"/>
+          <w:color w:val="000000"/>
+        </w:rPr>
+        <w:t>carnet</w:t>
+      </w:r>
+      <w:proofErr w:type="gramEnd"/>
+      <w:r>
+        <w:rPr>
+          <w:rFonts w:ascii="Arial" w:eastAsia="Arial" w:hAnsi="Arial" w:cs="Arial"/>
+          <w:color w:val="000000"/>
+        </w:rPr>
+        <w:t xml:space="preserve"> de identidad que otorga </w:t>
       </w:r>
       <w:r>
         <w:rPr>
@@ -11729,7 +12171,23 @@
           <w:rFonts w:ascii="Arial" w:eastAsia="Arial" w:hAnsi="Arial" w:cs="Arial"/>
           <w:color w:val="000000"/>
         </w:rPr>
-        <w:t>por leves que estos sean, procurando el máximo de rendimiento y el mínimo de desperdicio de los mismos.</w:t>
+        <w:t xml:space="preserve">por leves que estos sean, procurando el máximo de rendimiento y el mínimo de desperdicio de </w:t>
+      </w:r>
+      <w:proofErr w:type="gramStart"/>
+      <w:r>
+        <w:rPr>
+          <w:rFonts w:ascii="Arial" w:eastAsia="Arial" w:hAnsi="Arial" w:cs="Arial"/>
+          <w:color w:val="000000"/>
+        </w:rPr>
+        <w:t>los mismos</w:t>
+      </w:r>
+      <w:proofErr w:type="gramEnd"/>
+      <w:r>
+        <w:rPr>
+          <w:rFonts w:ascii="Arial" w:eastAsia="Arial" w:hAnsi="Arial" w:cs="Arial"/>
+          <w:color w:val="000000"/>
+        </w:rPr>
+        <w:t>.</w:t>
       </w:r>
     </w:p>
     <w:p>
@@ -11757,7 +12215,23 @@
           <w:rFonts w:ascii="Arial" w:eastAsia="Arial" w:hAnsi="Arial" w:cs="Arial"/>
           <w:color w:val="000000"/>
         </w:rPr>
-        <w:t>Velar por el cuidado y buen uso de los muebles y enseres que se encuentran en todas las instalaciones de la empresa o de los clientes de la misma, garantizando su orden, limpieza y adecuada utilización.  Así mismo el buen uso de los elementos consumibles como son elementos de papelería, insumos para impresoras, papel y elementos de aseo y cafetería.</w:t>
+        <w:t xml:space="preserve">Velar por el cuidado y buen uso de los muebles y enseres que se encuentran en todas las instalaciones de la empresa o de los clientes de </w:t>
+      </w:r>
+      <w:proofErr w:type="gramStart"/>
+      <w:r>
+        <w:rPr>
+          <w:rFonts w:ascii="Arial" w:eastAsia="Arial" w:hAnsi="Arial" w:cs="Arial"/>
+          <w:color w:val="000000"/>
+        </w:rPr>
+        <w:t>la misma</w:t>
+      </w:r>
+      <w:proofErr w:type="gramEnd"/>
+      <w:r>
+        <w:rPr>
+          <w:rFonts w:ascii="Arial" w:eastAsia="Arial" w:hAnsi="Arial" w:cs="Arial"/>
+          <w:color w:val="000000"/>
+        </w:rPr>
+        <w:t>, garantizando su orden, limpieza y adecuada utilización.  Así mismo el buen uso de los elementos consumibles como son elementos de papelería, insumos para impresoras, papel y elementos de aseo y cafetería.</w:t>
       </w:r>
     </w:p>
     <w:p>
@@ -11900,7 +12374,23 @@
           <w:rFonts w:ascii="Arial" w:eastAsia="Arial" w:hAnsi="Arial" w:cs="Arial"/>
           <w:color w:val="000000"/>
         </w:rPr>
-        <w:t xml:space="preserve">Llevar en un excelente estado de presentación personal el uniforme con el cual presta sus servicios, así mismo, dar plena observancia a la política de presentación personal, la cual tiene como fin generar una adecuada imagen corporativa, generar bienestar laboral a los trabajadores y dar cumplimiento con el Sistema de Gestión de Calidad y el Sistema de Gestion de Seguridad y Salud en el Trabajo. En consecuencia, tenemos frente al cabello: en los hombres debe estar limpio, organizado y con corte periódico; en mujeres limpio, organizado y bien recogido con moña atrás como lo muestra la política; frente a las manos y uñas: para los hombres limpias, uñas recortadas y organizadas; para las mujeres, organizadas, limpias y limadas sin esmalte aplicado; frente al rostro: </w:t>
+        <w:t xml:space="preserve">Llevar en un excelente estado de presentación personal el uniforme con el cual presta sus servicios, así mismo, dar plena observancia a la política de presentación personal, la cual tiene como fin generar una adecuada imagen corporativa, generar bienestar laboral a los trabajadores y dar cumplimiento con el Sistema de Gestión de Calidad y el Sistema de </w:t>
+      </w:r>
+      <w:proofErr w:type="spellStart"/>
+      <w:r>
+        <w:rPr>
+          <w:rFonts w:ascii="Arial" w:eastAsia="Arial" w:hAnsi="Arial" w:cs="Arial"/>
+          <w:color w:val="000000"/>
+        </w:rPr>
+        <w:t>Gestion</w:t>
+      </w:r>
+      <w:proofErr w:type="spellEnd"/>
+      <w:r>
+        <w:rPr>
+          <w:rFonts w:ascii="Arial" w:eastAsia="Arial" w:hAnsi="Arial" w:cs="Arial"/>
+          <w:color w:val="000000"/>
+        </w:rPr>
+        <w:t xml:space="preserve"> de Seguridad y Salud en el Trabajo. En consecuencia, tenemos frente al cabello: en los hombres debe estar limpio, organizado y con corte periódico; en mujeres limpio, organizado y bien recogido con moña atrás como lo muestra la política; frente a las manos y uñas: para los hombres limpias, uñas recortadas y organizadas; para las mujeres, organizadas, limpias y limadas sin esmalte aplicado; frente al rostro: </w:t>
       </w:r>
       <w:r>
         <w:rPr>
@@ -12017,24 +12507,19 @@
           <w:sz w:val="22"/>
           <w:szCs w:val="22"/>
         </w:rPr>
-        <w:t xml:space="preserve">Dar estricto cumplimiento a los procesos, procedimientos y reglamentos que haya adoptado en sus sistemas de gestión de calidad u otros documentos formales, así como los que la empresa haya adoptado para el correcto tratamiento de los datos personales, guardando absoluta confidencialidad y sujetándose a dar un adecuado uso en ejercicio únicamente de sus funciones como empleado y de acuerdo a la finalidad para la cual han sido otorgados. </w:t>
-      </w:r>
-    </w:p>
-    <w:p>
-      <w:pPr>
-        <w:pStyle w:val="NormalWeb"/>
-        <w:numPr>
-          <w:ilvl w:val="0"/>
-          <w:numId w:val="34"/>
-        </w:numPr>
-        <w:spacing w:before="0" w:beforeAutospacing="0" w:after="0" w:afterAutospacing="0"/>
-        <w:jc w:val="both"/>
-        <w:rPr>
-          <w:rFonts w:ascii="Arial" w:hAnsi="Arial" w:cs="Arial"/>
+        <w:t xml:space="preserve">Dar estricto cumplimiento a los procesos, procedimientos y reglamentos que haya adoptado en sus sistemas de gestión de calidad u otros documentos formales, así como los que la empresa haya adoptado para el correcto tratamiento de los datos personales, guardando absoluta confidencialidad y sujetándose a dar un adecuado uso en ejercicio únicamente de sus funciones como empleado y </w:t>
+      </w:r>
+      <w:proofErr w:type="gramStart"/>
+      <w:r>
+        <w:rPr>
+          <w:rFonts w:ascii="Arial" w:hAnsi="Arial" w:cs="Arial"/>
+          <w:color w:val="000000"/>
           <w:sz w:val="22"/>
           <w:szCs w:val="22"/>
         </w:rPr>
-      </w:pPr>
+        <w:t>de acuerdo a</w:t>
+      </w:r>
+      <w:proofErr w:type="gramEnd"/>
       <w:r>
         <w:rPr>
           <w:rFonts w:ascii="Arial" w:hAnsi="Arial" w:cs="Arial"/>
@@ -12042,24 +12527,69 @@
           <w:sz w:val="22"/>
           <w:szCs w:val="22"/>
         </w:rPr>
-        <w:t xml:space="preserve">Los empleados de </w:t>
-      </w:r>
-      <w:r>
-        <w:rPr>
-          <w:rFonts w:ascii="Arial" w:eastAsia="Arial" w:hAnsi="Arial" w:cs="Arial"/>
-          <w:b/>
-          <w:color w:val="000000"/>
-        </w:rPr>
-        <w:t xml:space="preserve">|NOMBRE| </w:t>
-      </w:r>
-      <w:r>
-        <w:rPr>
-          <w:rFonts w:ascii="Arial" w:hAnsi="Arial" w:cs="Arial"/>
-          <w:color w:val="000000"/>
+        <w:t xml:space="preserve"> la finalidad para la cual han sido otorgados. </w:t>
+      </w:r>
+    </w:p>
+    <w:p>
+      <w:pPr>
+        <w:pStyle w:val="NormalWeb"/>
+        <w:numPr>
+          <w:ilvl w:val="0"/>
+          <w:numId w:val="34"/>
+        </w:numPr>
+        <w:spacing w:before="0" w:beforeAutospacing="0" w:after="0" w:afterAutospacing="0"/>
+        <w:jc w:val="both"/>
+        <w:rPr>
+          <w:rFonts w:ascii="Arial" w:hAnsi="Arial" w:cs="Arial"/>
           <w:sz w:val="22"/>
           <w:szCs w:val="22"/>
         </w:rPr>
-        <w:t xml:space="preserve">son considerados como receptores de la información que la empresa entrega en ejercicio de cada cargo, o que en razón de éste recibe de parte de su formación en la empresa o de los procesos industriales que </w:t>
+      </w:pPr>
+      <w:r>
+        <w:rPr>
+          <w:rFonts w:ascii="Arial" w:hAnsi="Arial" w:cs="Arial"/>
+          <w:color w:val="000000"/>
+          <w:sz w:val="22"/>
+          <w:szCs w:val="22"/>
+        </w:rPr>
+        <w:t xml:space="preserve">Los empleados de </w:t>
+      </w:r>
+      <w:r>
+        <w:rPr>
+          <w:rFonts w:ascii="Arial" w:eastAsia="Arial" w:hAnsi="Arial" w:cs="Arial"/>
+          <w:b/>
+          <w:color w:val="000000"/>
+        </w:rPr>
+        <w:t xml:space="preserve">|NOMBRE| </w:t>
+      </w:r>
+      <w:r>
+        <w:rPr>
+          <w:rFonts w:ascii="Arial" w:hAnsi="Arial" w:cs="Arial"/>
+          <w:color w:val="000000"/>
+          <w:sz w:val="22"/>
+          <w:szCs w:val="22"/>
+        </w:rPr>
+        <w:t xml:space="preserve">son considerados como receptores de la información que la empresa entrega en ejercicio de cada cargo, o que </w:t>
+      </w:r>
+      <w:proofErr w:type="gramStart"/>
+      <w:r>
+        <w:rPr>
+          <w:rFonts w:ascii="Arial" w:hAnsi="Arial" w:cs="Arial"/>
+          <w:color w:val="000000"/>
+          <w:sz w:val="22"/>
+          <w:szCs w:val="22"/>
+        </w:rPr>
+        <w:t>en razón de</w:t>
+      </w:r>
+      <w:proofErr w:type="gramEnd"/>
+      <w:r>
+        <w:rPr>
+          <w:rFonts w:ascii="Arial" w:hAnsi="Arial" w:cs="Arial"/>
+          <w:color w:val="000000"/>
+          <w:sz w:val="22"/>
+          <w:szCs w:val="22"/>
+        </w:rPr>
+        <w:t xml:space="preserve"> éste recibe de parte de su formación en la empresa o de los procesos industriales que </w:t>
       </w:r>
       <w:r>
         <w:rPr>
@@ -13564,7 +14094,23 @@
           <w:rFonts w:ascii="Arial" w:eastAsia="Arial" w:hAnsi="Arial" w:cs="Arial"/>
           <w:color w:val="000000"/>
         </w:rPr>
-        <w:t>: en todo lo que aplique, se entenderá que las obligaciones exigidas al trabajador frente a la empresa, son exigidas también en razón al cumplimiento de las funciones frente al cliente de</w:t>
+        <w:t xml:space="preserve">: en todo lo que aplique, se entenderá que las obligaciones exigidas al trabajador frente a la </w:t>
+      </w:r>
+      <w:proofErr w:type="gramStart"/>
+      <w:r>
+        <w:rPr>
+          <w:rFonts w:ascii="Arial" w:eastAsia="Arial" w:hAnsi="Arial" w:cs="Arial"/>
+          <w:color w:val="000000"/>
+        </w:rPr>
+        <w:t>empresa,</w:t>
+      </w:r>
+      <w:proofErr w:type="gramEnd"/>
+      <w:r>
+        <w:rPr>
+          <w:rFonts w:ascii="Arial" w:eastAsia="Arial" w:hAnsi="Arial" w:cs="Arial"/>
+          <w:color w:val="000000"/>
+        </w:rPr>
+        <w:t xml:space="preserve"> son exigidas también en razón al cumplimiento de las funciones frente al cliente de</w:t>
       </w:r>
       <w:r>
         <w:rPr>
@@ -14072,7 +14618,23 @@
           <w:rFonts w:ascii="Arial" w:eastAsia="Arial" w:hAnsi="Arial" w:cs="Arial"/>
           <w:color w:val="000000"/>
         </w:rPr>
-        <w:t>Cerrar intempestivamente la empresa. Si lo hiciera además de incurrir en sanciones legales deberá pagar a los Trabajadores los salarios, prestaciones, o indemnizaciones por el lapso que dure cerrada la empresa. Así mismo, cuando se compruebe que el patrono en forma ilegal ha retenido o disminuido colectivamente los salarios a los Trabajadores, la cesación de actividades de estos, será imputable a aquel y les dará derecho a reclamar los salarios correspondientes al tiempo de suspensión de labores.</w:t>
+        <w:t xml:space="preserve">Cerrar intempestivamente la empresa. Si lo hiciera además de incurrir en sanciones legales deberá pagar a los Trabajadores los salarios, prestaciones, o indemnizaciones por el lapso que dure cerrada la empresa. Así mismo, cuando se compruebe que el patrono en forma ilegal ha retenido o disminuido colectivamente los salarios a los Trabajadores, la cesación de actividades de </w:t>
+      </w:r>
+      <w:proofErr w:type="gramStart"/>
+      <w:r>
+        <w:rPr>
+          <w:rFonts w:ascii="Arial" w:eastAsia="Arial" w:hAnsi="Arial" w:cs="Arial"/>
+          <w:color w:val="000000"/>
+        </w:rPr>
+        <w:t>estos,</w:t>
+      </w:r>
+      <w:proofErr w:type="gramEnd"/>
+      <w:r>
+        <w:rPr>
+          <w:rFonts w:ascii="Arial" w:eastAsia="Arial" w:hAnsi="Arial" w:cs="Arial"/>
+          <w:color w:val="000000"/>
+        </w:rPr>
+        <w:t xml:space="preserve"> será imputable a aquel y les dará derecho a reclamar los salarios correspondientes al tiempo de suspensión de labores.</w:t>
       </w:r>
     </w:p>
     <w:p>
@@ -14636,7 +15198,21 @@
         <w:rPr>
           <w:rFonts w:ascii="Arial" w:eastAsia="Arial" w:hAnsi="Arial" w:cs="Arial"/>
         </w:rPr>
-        <w:t>Violar por cualquier medio la confidencialidad  y reserva de los hechos puestos en conocimiento del comité de convivencia laboral, o cualquier autoridad competente para ello, así como de las recomendaciones que estos hagan.</w:t>
+        <w:t xml:space="preserve">Violar por cualquier medio la </w:t>
+      </w:r>
+      <w:proofErr w:type="gramStart"/>
+      <w:r>
+        <w:rPr>
+          <w:rFonts w:ascii="Arial" w:eastAsia="Arial" w:hAnsi="Arial" w:cs="Arial"/>
+        </w:rPr>
+        <w:t>confidencialidad  y</w:t>
+      </w:r>
+      <w:proofErr w:type="gramEnd"/>
+      <w:r>
+        <w:rPr>
+          <w:rFonts w:ascii="Arial" w:eastAsia="Arial" w:hAnsi="Arial" w:cs="Arial"/>
+        </w:rPr>
+        <w:t xml:space="preserve"> reserva de los hechos puestos en conocimiento del comité de convivencia laboral, o cualquier autoridad competente para ello, así como de las recomendaciones que estos hagan.</w:t>
       </w:r>
     </w:p>
     <w:p>
@@ -14658,7 +15234,21 @@
         <w:rPr>
           <w:rFonts w:ascii="Arial" w:eastAsia="Arial" w:hAnsi="Arial" w:cs="Arial"/>
         </w:rPr>
-        <w:t>Darle un uso personal e inadecuado a la papelería, a las herramientas informáticas tales como computadores, red de datos, internet, dispositivos de impresión, acceso a los servidores, uso de los canales de conectividad, videoconferencias, memorias USB, videobeam, TV LCD, correo electrónico, tarjetas de acceso, teléfonos, fax, salas de juntas, salas de video conferencias, entre otros.</w:t>
+        <w:t xml:space="preserve">Darle un uso personal e inadecuado a la papelería, a las herramientas informáticas tales como computadores, red de datos, internet, dispositivos de impresión, acceso a los servidores, uso de los canales de conectividad, videoconferencias, memorias USB, </w:t>
+      </w:r>
+      <w:proofErr w:type="spellStart"/>
+      <w:r>
+        <w:rPr>
+          <w:rFonts w:ascii="Arial" w:eastAsia="Arial" w:hAnsi="Arial" w:cs="Arial"/>
+        </w:rPr>
+        <w:t>videobeam</w:t>
+      </w:r>
+      <w:proofErr w:type="spellEnd"/>
+      <w:r>
+        <w:rPr>
+          <w:rFonts w:ascii="Arial" w:eastAsia="Arial" w:hAnsi="Arial" w:cs="Arial"/>
+        </w:rPr>
+        <w:t>, TV LCD, correo electrónico, tarjetas de acceso, teléfonos, fax, salas de juntas, salas de video conferencias, entre otros.</w:t>
       </w:r>
     </w:p>
     <w:p>
@@ -14980,7 +15570,21 @@
         <w:rPr>
           <w:rFonts w:ascii="Arial" w:eastAsia="Arial" w:hAnsi="Arial" w:cs="Arial"/>
         </w:rPr>
-        <w:t>Causar cualquier daño en los baños, vestieres, cafeterías, sanitarios o cualquier otro sitio de las áreas de trabajo.</w:t>
+        <w:t xml:space="preserve">Causar cualquier daño en los baños, </w:t>
+      </w:r>
+      <w:proofErr w:type="spellStart"/>
+      <w:r>
+        <w:rPr>
+          <w:rFonts w:ascii="Arial" w:eastAsia="Arial" w:hAnsi="Arial" w:cs="Arial"/>
+        </w:rPr>
+        <w:t>vestieres</w:t>
+      </w:r>
+      <w:proofErr w:type="spellEnd"/>
+      <w:r>
+        <w:rPr>
+          <w:rFonts w:ascii="Arial" w:eastAsia="Arial" w:hAnsi="Arial" w:cs="Arial"/>
+        </w:rPr>
+        <w:t>, cafeterías, sanitarios o cualquier otro sitio de las áreas de trabajo.</w:t>
       </w:r>
     </w:p>
     <w:p>
@@ -15147,7 +15751,21 @@
         <w:rPr>
           <w:rFonts w:ascii="Arial" w:eastAsia="Arial" w:hAnsi="Arial" w:cs="Arial"/>
         </w:rPr>
-        <w:t>Presentar o proponer, para liquidaciones parciales de cesantías o préstamos para vivienda, promesa de compra-venta u otros documentos necesarios que le exija el empleador, documentación ficticia, falsa o dolosa.</w:t>
+        <w:t xml:space="preserve">Presentar o proponer, para liquidaciones parciales de cesantías o préstamos para vivienda, promesa de </w:t>
+      </w:r>
+      <w:proofErr w:type="gramStart"/>
+      <w:r>
+        <w:rPr>
+          <w:rFonts w:ascii="Arial" w:eastAsia="Arial" w:hAnsi="Arial" w:cs="Arial"/>
+        </w:rPr>
+        <w:t>compra-venta</w:t>
+      </w:r>
+      <w:proofErr w:type="gramEnd"/>
+      <w:r>
+        <w:rPr>
+          <w:rFonts w:ascii="Arial" w:eastAsia="Arial" w:hAnsi="Arial" w:cs="Arial"/>
+        </w:rPr>
+        <w:t xml:space="preserve"> u otros documentos necesarios que le exija el empleador, documentación ficticia, falsa o dolosa.</w:t>
       </w:r>
     </w:p>
     <w:p>
@@ -15312,7 +15930,21 @@
         <w:rPr>
           <w:rFonts w:ascii="Arial" w:eastAsia="Arial" w:hAnsi="Arial" w:cs="Arial"/>
         </w:rPr>
-        <w:t>Rendir información, declaración o dictámenes falsos que atenten contra los intereses de la empresa o le causen trastornos a sus actividades.</w:t>
+        <w:t xml:space="preserve">Rendir información, declaración o dictámenes falsos que atenten contra los intereses de la empresa o </w:t>
+      </w:r>
+      <w:proofErr w:type="gramStart"/>
+      <w:r>
+        <w:rPr>
+          <w:rFonts w:ascii="Arial" w:eastAsia="Arial" w:hAnsi="Arial" w:cs="Arial"/>
+        </w:rPr>
+        <w:t>le</w:t>
+      </w:r>
+      <w:proofErr w:type="gramEnd"/>
+      <w:r>
+        <w:rPr>
+          <w:rFonts w:ascii="Arial" w:eastAsia="Arial" w:hAnsi="Arial" w:cs="Arial"/>
+        </w:rPr>
+        <w:t xml:space="preserve"> causen trastornos a sus actividades.</w:t>
       </w:r>
     </w:p>
     <w:p>
@@ -15545,7 +16177,21 @@
         <w:rPr>
           <w:rFonts w:ascii="Arial" w:eastAsia="Arial" w:hAnsi="Arial" w:cs="Arial"/>
         </w:rPr>
-        <w:t>Retirar de la empresa o de los sitios indicados por esta, vehículos de propiedad de la misma, sin la autorización correspondiente.</w:t>
+        <w:t xml:space="preserve">Retirar de la empresa o de los sitios indicados por esta, vehículos de propiedad de </w:t>
+      </w:r>
+      <w:proofErr w:type="gramStart"/>
+      <w:r>
+        <w:rPr>
+          <w:rFonts w:ascii="Arial" w:eastAsia="Arial" w:hAnsi="Arial" w:cs="Arial"/>
+        </w:rPr>
+        <w:t>la misma</w:t>
+      </w:r>
+      <w:proofErr w:type="gramEnd"/>
+      <w:r>
+        <w:rPr>
+          <w:rFonts w:ascii="Arial" w:eastAsia="Arial" w:hAnsi="Arial" w:cs="Arial"/>
+        </w:rPr>
+        <w:t>, sin la autorización correspondiente.</w:t>
       </w:r>
     </w:p>
     <w:p>
@@ -15595,7 +16241,21 @@
         <w:rPr>
           <w:rFonts w:ascii="Arial" w:eastAsia="Arial" w:hAnsi="Arial" w:cs="Arial"/>
         </w:rPr>
-        <w:t>Dar información a terceros sobre recaudos de dineros, forma y días de pago de las nóminas, direcciones, teléfonos de los dueños o compañeros de trabajo o cualquier otra información que pueda poner en peligro la seguridad de los mismos.</w:t>
+        <w:t xml:space="preserve">Dar información a terceros sobre recaudos de dineros, forma y días de pago de las nóminas, direcciones, teléfonos de los dueños o compañeros de trabajo o cualquier otra información que pueda poner en peligro la seguridad de </w:t>
+      </w:r>
+      <w:proofErr w:type="gramStart"/>
+      <w:r>
+        <w:rPr>
+          <w:rFonts w:ascii="Arial" w:eastAsia="Arial" w:hAnsi="Arial" w:cs="Arial"/>
+        </w:rPr>
+        <w:t>los mismos</w:t>
+      </w:r>
+      <w:proofErr w:type="gramEnd"/>
+      <w:r>
+        <w:rPr>
+          <w:rFonts w:ascii="Arial" w:eastAsia="Arial" w:hAnsi="Arial" w:cs="Arial"/>
+        </w:rPr>
+        <w:t>.</w:t>
       </w:r>
     </w:p>
     <w:p>
@@ -15797,7 +16457,23 @@
           <w:rFonts w:ascii="Arial" w:hAnsi="Arial" w:cs="Arial"/>
           <w:color w:val="000000"/>
         </w:rPr>
-        <w:t>Vender o prestar, su uniforme de trabajo a terceros o al mismo persona de la empresa para quienes tienen derecho a dotación, o cualquier herramienta de trabajo que hubiera sido entregado por la empresa</w:t>
+        <w:t xml:space="preserve">Vender o prestar, su uniforme de trabajo a terceros o al </w:t>
+      </w:r>
+      <w:proofErr w:type="gramStart"/>
+      <w:r>
+        <w:rPr>
+          <w:rFonts w:ascii="Arial" w:hAnsi="Arial" w:cs="Arial"/>
+          <w:color w:val="000000"/>
+        </w:rPr>
+        <w:t>mismo persona</w:t>
+      </w:r>
+      <w:proofErr w:type="gramEnd"/>
+      <w:r>
+        <w:rPr>
+          <w:rFonts w:ascii="Arial" w:hAnsi="Arial" w:cs="Arial"/>
+          <w:color w:val="000000"/>
+        </w:rPr>
+        <w:t xml:space="preserve"> de la empresa para quienes tienen derecho a dotación, o cualquier herramienta de trabajo que hubiera sido entregado por la empresa</w:t>
       </w:r>
     </w:p>
     <w:p>
@@ -15839,7 +16515,55 @@
           <w:rFonts w:ascii="Arial" w:hAnsi="Arial" w:cs="Arial"/>
           <w:color w:val="000000"/>
         </w:rPr>
-        <w:t xml:space="preserve">Para los operarios o personal de aseo, está prohibido en su jornada laboral, el uso de la tecnología como ipod, ipad, tablet, mp3, celulares, radios, entre otros elementos similares, teniendo en cuenta las funciones que se desempeñan en esta área. </w:t>
+        <w:t xml:space="preserve">Para los operarios o personal de aseo, está prohibido en su jornada laboral, el uso de la tecnología como </w:t>
+      </w:r>
+      <w:proofErr w:type="spellStart"/>
+      <w:r>
+        <w:rPr>
+          <w:rFonts w:ascii="Arial" w:hAnsi="Arial" w:cs="Arial"/>
+          <w:color w:val="000000"/>
+        </w:rPr>
+        <w:t>ipod</w:t>
+      </w:r>
+      <w:proofErr w:type="spellEnd"/>
+      <w:r>
+        <w:rPr>
+          <w:rFonts w:ascii="Arial" w:hAnsi="Arial" w:cs="Arial"/>
+          <w:color w:val="000000"/>
+        </w:rPr>
+        <w:t xml:space="preserve">, </w:t>
+      </w:r>
+      <w:proofErr w:type="spellStart"/>
+      <w:r>
+        <w:rPr>
+          <w:rFonts w:ascii="Arial" w:hAnsi="Arial" w:cs="Arial"/>
+          <w:color w:val="000000"/>
+        </w:rPr>
+        <w:t>ipad</w:t>
+      </w:r>
+      <w:proofErr w:type="spellEnd"/>
+      <w:r>
+        <w:rPr>
+          <w:rFonts w:ascii="Arial" w:hAnsi="Arial" w:cs="Arial"/>
+          <w:color w:val="000000"/>
+        </w:rPr>
+        <w:t xml:space="preserve">, </w:t>
+      </w:r>
+      <w:proofErr w:type="spellStart"/>
+      <w:r>
+        <w:rPr>
+          <w:rFonts w:ascii="Arial" w:hAnsi="Arial" w:cs="Arial"/>
+          <w:color w:val="000000"/>
+        </w:rPr>
+        <w:t>tablet</w:t>
+      </w:r>
+      <w:proofErr w:type="spellEnd"/>
+      <w:r>
+        <w:rPr>
+          <w:rFonts w:ascii="Arial" w:hAnsi="Arial" w:cs="Arial"/>
+          <w:color w:val="000000"/>
+        </w:rPr>
+        <w:t xml:space="preserve">, mp3, celulares, radios, entre otros elementos similares, teniendo en cuenta las funciones que se desempeñan en esta área. </w:t>
       </w:r>
     </w:p>
     <w:p>
@@ -16281,7 +17005,23 @@
           <w:rFonts w:ascii="Arial" w:hAnsi="Arial" w:cs="Arial"/>
           <w:color w:val="000000"/>
         </w:rPr>
-        <w:t>Recibir dinero o cualquier beneficio en razón de sus funciones así no cause detrimento patrimonial a la compañía.</w:t>
+        <w:t xml:space="preserve">Recibir dinero o cualquier beneficio </w:t>
+      </w:r>
+      <w:proofErr w:type="gramStart"/>
+      <w:r>
+        <w:rPr>
+          <w:rFonts w:ascii="Arial" w:hAnsi="Arial" w:cs="Arial"/>
+          <w:color w:val="000000"/>
+        </w:rPr>
+        <w:t>en razón de</w:t>
+      </w:r>
+      <w:proofErr w:type="gramEnd"/>
+      <w:r>
+        <w:rPr>
+          <w:rFonts w:ascii="Arial" w:hAnsi="Arial" w:cs="Arial"/>
+          <w:color w:val="000000"/>
+        </w:rPr>
+        <w:t xml:space="preserve"> sus funciones así no cause detrimento patrimonial a la compañía.</w:t>
       </w:r>
     </w:p>
     <w:p>
@@ -16553,7 +17293,25 @@
           <w:color w:val="000000"/>
           <w:shd w:val="clear" w:color="auto" w:fill="FFFFFF"/>
         </w:rPr>
-        <w:t>Reportar a la lider de seguridad y salud en el trabajo y gestión humana, un accidente de trabajo del cual tenga conocimiento y que corresponda a un empleado que tiene a cargo en el área</w:t>
+        <w:t xml:space="preserve">Reportar a la </w:t>
+      </w:r>
+      <w:proofErr w:type="spellStart"/>
+      <w:r>
+        <w:rPr>
+          <w:rFonts w:ascii="Arial" w:hAnsi="Arial" w:cs="Arial"/>
+          <w:color w:val="000000"/>
+          <w:shd w:val="clear" w:color="auto" w:fill="FFFFFF"/>
+        </w:rPr>
+        <w:t>lider</w:t>
+      </w:r>
+      <w:proofErr w:type="spellEnd"/>
+      <w:r>
+        <w:rPr>
+          <w:rFonts w:ascii="Arial" w:hAnsi="Arial" w:cs="Arial"/>
+          <w:color w:val="000000"/>
+          <w:shd w:val="clear" w:color="auto" w:fill="FFFFFF"/>
+        </w:rPr>
+        <w:t xml:space="preserve"> de seguridad y salud en el trabajo y gestión humana, un accidente de trabajo del cual tenga conocimiento y que corresponda a un empleado que tiene a cargo en el área</w:t>
       </w:r>
     </w:p>
     <w:p>
@@ -16602,7 +17360,23 @@
           <w:rFonts w:ascii="Arial" w:eastAsia="Arial" w:hAnsi="Arial" w:cs="Arial"/>
           <w:color w:val="000000"/>
         </w:rPr>
-        <w:t xml:space="preserve">: en todo lo que aplique, se entenderá que las prohibiciones realizadas al trabajador frente a la empresa, son exigidas también en razón al cumplimiento de las funciones frente al cliente de </w:t>
+        <w:t xml:space="preserve">: en todo lo que aplique, se entenderá que las prohibiciones realizadas al trabajador frente a la </w:t>
+      </w:r>
+      <w:proofErr w:type="gramStart"/>
+      <w:r>
+        <w:rPr>
+          <w:rFonts w:ascii="Arial" w:eastAsia="Arial" w:hAnsi="Arial" w:cs="Arial"/>
+          <w:color w:val="000000"/>
+        </w:rPr>
+        <w:t>empresa,</w:t>
+      </w:r>
+      <w:proofErr w:type="gramEnd"/>
+      <w:r>
+        <w:rPr>
+          <w:rFonts w:ascii="Arial" w:eastAsia="Arial" w:hAnsi="Arial" w:cs="Arial"/>
+          <w:color w:val="000000"/>
+        </w:rPr>
+        <w:t xml:space="preserve"> son exigidas también en razón al cumplimiento de las funciones frente al cliente de </w:t>
       </w:r>
       <w:r>
         <w:rPr>
@@ -16810,12 +17584,21 @@
           <w:color w:val="000000"/>
         </w:rPr>
       </w:pPr>
-      <w:r>
-        <w:rPr>
-          <w:rFonts w:ascii="Arial" w:eastAsia="Arial" w:hAnsi="Arial" w:cs="Arial"/>
-          <w:color w:val="000000"/>
-        </w:rPr>
-        <w:t>Igualmente cuando se trate de la comisión de faltas graves por parte del Trabajador la empresa podrá dar por terminado el contrato de trabajo justificadamente y de manera unilateral.</w:t>
+      <w:proofErr w:type="gramStart"/>
+      <w:r>
+        <w:rPr>
+          <w:rFonts w:ascii="Arial" w:eastAsia="Arial" w:hAnsi="Arial" w:cs="Arial"/>
+          <w:color w:val="000000"/>
+        </w:rPr>
+        <w:t>Igualmente</w:t>
+      </w:r>
+      <w:proofErr w:type="gramEnd"/>
+      <w:r>
+        <w:rPr>
+          <w:rFonts w:ascii="Arial" w:eastAsia="Arial" w:hAnsi="Arial" w:cs="Arial"/>
+          <w:color w:val="000000"/>
+        </w:rPr>
+        <w:t xml:space="preserve"> cuando se trate de la comisión de faltas graves por parte del Trabajador la empresa podrá dar por terminado el contrato de trabajo justificadamente y de manera unilateral.</w:t>
       </w:r>
     </w:p>
     <w:p>
@@ -16922,7 +17705,21 @@
           <w:rFonts w:ascii="Arial" w:eastAsia="Arial" w:hAnsi="Arial" w:cs="Arial"/>
         </w:rPr>
         <w:lastRenderedPageBreak/>
-        <w:t>Las sanciones disciplinarias las impone el Jefe de Gestión Humana</w:t>
+        <w:t xml:space="preserve">Las sanciones disciplinarias las impone el </w:t>
+      </w:r>
+      <w:proofErr w:type="gramStart"/>
+      <w:r>
+        <w:rPr>
+          <w:rFonts w:ascii="Arial" w:eastAsia="Arial" w:hAnsi="Arial" w:cs="Arial"/>
+        </w:rPr>
+        <w:t>Jefe</w:t>
+      </w:r>
+      <w:proofErr w:type="gramEnd"/>
+      <w:r>
+        <w:rPr>
+          <w:rFonts w:ascii="Arial" w:eastAsia="Arial" w:hAnsi="Arial" w:cs="Arial"/>
+        </w:rPr>
+        <w:t xml:space="preserve"> de Gestión Humana</w:t>
       </w:r>
       <w:r>
         <w:rPr>
@@ -17418,7 +18215,21 @@
         <w:rPr>
           <w:rFonts w:ascii="Arial" w:eastAsia="Arial" w:hAnsi="Arial" w:cs="Arial"/>
         </w:rPr>
-        <w:t xml:space="preserve">La diligencia de descargos podrá ser tomada directamente en el área de Gestión Humana si el Trabajador se encuentra en la sede principal, en caso de que pertenezca a otra regional, el Jefe de Gestión Humana podrá comisionar al superior a cargo o a otro delegado para que sea la persona encargada de tomar la diligencia y remitir los descargos con las correspondientes firmas. </w:t>
+        <w:t xml:space="preserve">La diligencia de descargos podrá ser tomada directamente en el área de Gestión Humana si el Trabajador se encuentra en la sede principal, en caso de que pertenezca a otra regional, el </w:t>
+      </w:r>
+      <w:proofErr w:type="gramStart"/>
+      <w:r>
+        <w:rPr>
+          <w:rFonts w:ascii="Arial" w:eastAsia="Arial" w:hAnsi="Arial" w:cs="Arial"/>
+        </w:rPr>
+        <w:t>Jefe</w:t>
+      </w:r>
+      <w:proofErr w:type="gramEnd"/>
+      <w:r>
+        <w:rPr>
+          <w:rFonts w:ascii="Arial" w:eastAsia="Arial" w:hAnsi="Arial" w:cs="Arial"/>
+        </w:rPr>
+        <w:t xml:space="preserve"> de Gestión Humana podrá comisionar al superior a cargo o a otro delegado para que sea la persona encargada de tomar la diligencia y remitir los descargos con las correspondientes firmas. </w:t>
       </w:r>
     </w:p>
     <w:p>
@@ -17476,7 +18287,21 @@
         <w:rPr>
           <w:rFonts w:ascii="Arial" w:eastAsia="Arial" w:hAnsi="Arial" w:cs="Arial"/>
         </w:rPr>
-        <w:t xml:space="preserve">Para los mismos efectos del presente numeral y cuando no sea posible la práctica de la diligencia de descargos al Trabajador de manera personal, a través del superior inmediato, su delegado, o por comunicación instantánea, el Jefe de Gestión Humana o su delegado podrá solicitarle a aquel sus explicaciones y justificaciones frente a la(s) presunta(s) falta(s) cometida(s) por escrito para que ejerza de esta manera su derecho a la defensa. Las respuestas a los descargos, las deberá entregar el Trabajador en la dirección de las oficinas de la sede principal de </w:t>
+        <w:t xml:space="preserve">Para los mismos efectos del presente numeral y cuando no sea posible la práctica de la diligencia de descargos al Trabajador de manera personal, a través del superior inmediato, su delegado, o por comunicación instantánea, el </w:t>
+      </w:r>
+      <w:proofErr w:type="gramStart"/>
+      <w:r>
+        <w:rPr>
+          <w:rFonts w:ascii="Arial" w:eastAsia="Arial" w:hAnsi="Arial" w:cs="Arial"/>
+        </w:rPr>
+        <w:t>Jefe</w:t>
+      </w:r>
+      <w:proofErr w:type="gramEnd"/>
+      <w:r>
+        <w:rPr>
+          <w:rFonts w:ascii="Arial" w:eastAsia="Arial" w:hAnsi="Arial" w:cs="Arial"/>
+        </w:rPr>
+        <w:t xml:space="preserve"> de Gestión Humana o su delegado podrá solicitarle a aquel sus explicaciones y justificaciones frente a la(s) presunta(s) falta(s) cometida(s) por escrito para que ejerza de esta manera su derecho a la defensa. Las respuestas a los descargos, las deberá entregar el Trabajador en la dirección de las oficinas de la sede principal de </w:t>
       </w:r>
       <w:r>
         <w:rPr>
@@ -17489,7 +18314,21 @@
         <w:rPr>
           <w:rFonts w:ascii="Arial" w:eastAsia="Arial" w:hAnsi="Arial" w:cs="Arial"/>
         </w:rPr>
-        <w:t xml:space="preserve"> o al correo electrónico del área de gestión humana dentro de los tres (03) días hábiles siguientes a la fecha de la notificación del requerimiento de descargos, los cuales podrán ser ampliados de acuerdo con la complejidad del caso por parte del Jefe de Gestión Humana o su delegado.</w:t>
+        <w:t xml:space="preserve"> o al correo electrónico del área de gestión humana dentro de los tres (03) días hábiles siguientes a la fecha de la notificación del requerimiento de descargos, los cuales podrán ser ampliados de acuerdo con la complejidad del caso por parte del </w:t>
+      </w:r>
+      <w:proofErr w:type="gramStart"/>
+      <w:r>
+        <w:rPr>
+          <w:rFonts w:ascii="Arial" w:eastAsia="Arial" w:hAnsi="Arial" w:cs="Arial"/>
+        </w:rPr>
+        <w:t>Jefe</w:t>
+      </w:r>
+      <w:proofErr w:type="gramEnd"/>
+      <w:r>
+        <w:rPr>
+          <w:rFonts w:ascii="Arial" w:eastAsia="Arial" w:hAnsi="Arial" w:cs="Arial"/>
+        </w:rPr>
+        <w:t xml:space="preserve"> de Gestión Humana o su delegado.</w:t>
       </w:r>
     </w:p>
     <w:p>
@@ -17517,7 +18356,23 @@
           <w:rFonts w:ascii="Arial" w:eastAsia="Arial" w:hAnsi="Arial" w:cs="Arial"/>
           <w:color w:val="000000"/>
         </w:rPr>
-        <w:t xml:space="preserve">Con base en las pruebas allegadas y en las diligencias de descargos el Jefe de Gestión Humana o su delegado, tomará la decisión correspondiente, la cual comunicará al Trabajador dentro de los quince (15) días hábiles siguientes a la diligencia de descargos, término que podrá ser prorrogado hasta por quince (15) días hábiles más por parte de </w:t>
+        <w:t xml:space="preserve">Con base en las pruebas allegadas y en las diligencias de descargos el </w:t>
+      </w:r>
+      <w:proofErr w:type="gramStart"/>
+      <w:r>
+        <w:rPr>
+          <w:rFonts w:ascii="Arial" w:eastAsia="Arial" w:hAnsi="Arial" w:cs="Arial"/>
+          <w:color w:val="000000"/>
+        </w:rPr>
+        <w:t>Jefe</w:t>
+      </w:r>
+      <w:proofErr w:type="gramEnd"/>
+      <w:r>
+        <w:rPr>
+          <w:rFonts w:ascii="Arial" w:eastAsia="Arial" w:hAnsi="Arial" w:cs="Arial"/>
+          <w:color w:val="000000"/>
+        </w:rPr>
+        <w:t xml:space="preserve"> de Gestión Humana o su delegado, tomará la decisión correspondiente, la cual comunicará al Trabajador dentro de los quince (15) días hábiles siguientes a la diligencia de descargos, término que podrá ser prorrogado hasta por quince (15) días hábiles más por parte de </w:t>
       </w:r>
       <w:r>
         <w:rPr>
@@ -17562,7 +18417,21 @@
         <w:rPr>
           <w:rFonts w:ascii="Arial" w:eastAsia="Arial" w:hAnsi="Arial" w:cs="Arial"/>
         </w:rPr>
-        <w:t xml:space="preserve">En caso de que la decisión tomada por parte del Jefe de Gestión Humana o su delegado corresponda a la suspensión temporal del contrato de trabajo, los días que se señalen como fechas para hacer efectiva la misma, podrán ser señalados dentro de los dos (02) meses siguientes a la fecha de notificación de la decisión.  </w:t>
+        <w:t xml:space="preserve">En caso de que la decisión tomada por parte del </w:t>
+      </w:r>
+      <w:proofErr w:type="gramStart"/>
+      <w:r>
+        <w:rPr>
+          <w:rFonts w:ascii="Arial" w:eastAsia="Arial" w:hAnsi="Arial" w:cs="Arial"/>
+        </w:rPr>
+        <w:t>Jefe</w:t>
+      </w:r>
+      <w:proofErr w:type="gramEnd"/>
+      <w:r>
+        <w:rPr>
+          <w:rFonts w:ascii="Arial" w:eastAsia="Arial" w:hAnsi="Arial" w:cs="Arial"/>
+        </w:rPr>
+        <w:t xml:space="preserve"> de Gestión Humana o su delegado corresponda a la suspensión temporal del contrato de trabajo, los días que se señalen como fechas para hacer efectiva la misma, podrán ser señalados dentro de los dos (02) meses siguientes a la fecha de notificación de la decisión.  </w:t>
       </w:r>
     </w:p>
     <w:p>
@@ -17795,7 +18664,23 @@
           <w:rFonts w:ascii="Arial" w:eastAsia="Arial" w:hAnsi="Arial" w:cs="Arial"/>
           <w:lang w:val="es-CO"/>
         </w:rPr>
-        <w:t>Habrá lugar a la terminación del contrato de trabajo por justa causa cuando el empleado incumpla en forma grave cualquiera de sus obligaciones, o viole algunas de las prohibiciones establecidas en la Ley, en el presente reglamento, en contrato de trabajo o sus adiciones.</w:t>
+        <w:t xml:space="preserve">Habrá lugar a la terminación del contrato de trabajo por justa causa cuando el empleado incumpla en forma grave cualquiera de sus obligaciones, o viole algunas de las prohibiciones establecidas en la Ley, en el presente reglamento, en contrato de trabajo o sus </w:t>
+      </w:r>
+      <w:proofErr w:type="spellStart"/>
+      <w:r>
+        <w:rPr>
+          <w:rFonts w:ascii="Arial" w:eastAsia="Arial" w:hAnsi="Arial" w:cs="Arial"/>
+          <w:lang w:val="es-CO"/>
+        </w:rPr>
+        <w:t>adiciones</w:t>
+      </w:r>
+      <w:proofErr w:type="spellEnd"/>
+      <w:r>
+        <w:rPr>
+          <w:rFonts w:ascii="Arial" w:eastAsia="Arial" w:hAnsi="Arial" w:cs="Arial"/>
+          <w:lang w:val="es-CO"/>
+        </w:rPr>
+        <w:t>.</w:t>
       </w:r>
     </w:p>
     <w:p>
@@ -18057,7 +18942,23 @@
           <w:rFonts w:ascii="Arial" w:hAnsi="Arial" w:cs="Arial"/>
           <w:color w:val="000000"/>
         </w:rPr>
-        <w:t>5. No responder a llamadas telefónicas ni devolver las mismas a personal al servicio de la empresa o que están asociadas a la actividad de la misma.</w:t>
+        <w:t xml:space="preserve">5. No responder a llamadas telefónicas ni devolver las mismas a personal al servicio de la empresa o que están asociadas a la actividad de </w:t>
+      </w:r>
+      <w:proofErr w:type="gramStart"/>
+      <w:r>
+        <w:rPr>
+          <w:rFonts w:ascii="Arial" w:hAnsi="Arial" w:cs="Arial"/>
+          <w:color w:val="000000"/>
+        </w:rPr>
+        <w:t>la misma</w:t>
+      </w:r>
+      <w:proofErr w:type="gramEnd"/>
+      <w:r>
+        <w:rPr>
+          <w:rFonts w:ascii="Arial" w:hAnsi="Arial" w:cs="Arial"/>
+          <w:color w:val="000000"/>
+        </w:rPr>
+        <w:t>.</w:t>
       </w:r>
     </w:p>
     <w:p>
@@ -18143,7 +19044,23 @@
           <w:rFonts w:ascii="Arial" w:hAnsi="Arial" w:cs="Arial"/>
           <w:color w:val="000000"/>
         </w:rPr>
-        <w:t xml:space="preserve">o multa quedará sometida a los criterios definidos por la normatividad vigente y también de acuerdo a la gravedad de la conducta, los principios de buena fe y sana critica del empleador. </w:t>
+        <w:t xml:space="preserve">o multa quedará sometida a los criterios definidos por la normatividad vigente y también </w:t>
+      </w:r>
+      <w:proofErr w:type="gramStart"/>
+      <w:r>
+        <w:rPr>
+          <w:rFonts w:ascii="Arial" w:hAnsi="Arial" w:cs="Arial"/>
+          <w:color w:val="000000"/>
+        </w:rPr>
+        <w:t>de acuerdo a</w:t>
+      </w:r>
+      <w:proofErr w:type="gramEnd"/>
+      <w:r>
+        <w:rPr>
+          <w:rFonts w:ascii="Arial" w:hAnsi="Arial" w:cs="Arial"/>
+          <w:color w:val="000000"/>
+        </w:rPr>
+        <w:t xml:space="preserve"> la gravedad de la conducta, los principios de buena fe y sana critica del empleador. </w:t>
       </w:r>
       <w:r>
         <w:rPr>
@@ -18212,7 +19129,23 @@
           <w:rFonts w:ascii="Arial" w:eastAsia="Arial" w:hAnsi="Arial" w:cs="Arial"/>
           <w:color w:val="000000"/>
         </w:rPr>
-        <w:t>en todo lo que aplique, se entenderá que las faltas leves cometidas por el  trabajador frente a la empresa, pueden ser cometidas también respecto al cliente de CI INTEGRAL DE SERVICIOS donde el trabajador desarrolla su labor, así como frente a sus representantes, supervisores e interventores</w:t>
+        <w:t xml:space="preserve">en todo lo que aplique, se entenderá que las faltas leves cometidas por </w:t>
+      </w:r>
+      <w:proofErr w:type="gramStart"/>
+      <w:r>
+        <w:rPr>
+          <w:rFonts w:ascii="Arial" w:eastAsia="Arial" w:hAnsi="Arial" w:cs="Arial"/>
+          <w:color w:val="000000"/>
+        </w:rPr>
+        <w:t>el  trabajador</w:t>
+      </w:r>
+      <w:proofErr w:type="gramEnd"/>
+      <w:r>
+        <w:rPr>
+          <w:rFonts w:ascii="Arial" w:eastAsia="Arial" w:hAnsi="Arial" w:cs="Arial"/>
+          <w:color w:val="000000"/>
+        </w:rPr>
+        <w:t xml:space="preserve"> frente a la empresa, pueden ser cometidas también respecto al cliente de CI INTEGRAL DE SERVICIOS donde el trabajador desarrolla su labor, así como frente a sus representantes, supervisores e interventores</w:t>
       </w:r>
     </w:p>
     <w:p>
@@ -18408,7 +19341,23 @@
           <w:rFonts w:ascii="Arial" w:hAnsi="Arial" w:cs="Arial"/>
           <w:color w:val="000000"/>
         </w:rPr>
-        <w:t>No acatar - de manera inmediata y oportuna - no obstante la continuada subordinación y dependencia del TRABAJADOR respecto del EMPLEADOR, las órdenes e instrucciones que en cualquier momento se le impartan en cuanto al modo, tiempo y/o cantidad de trabajo, siempre que ellas no lesionen su dignidad.</w:t>
+        <w:t xml:space="preserve">No acatar - de manera inmediata y oportuna - no </w:t>
+      </w:r>
+      <w:proofErr w:type="gramStart"/>
+      <w:r>
+        <w:rPr>
+          <w:rFonts w:ascii="Arial" w:hAnsi="Arial" w:cs="Arial"/>
+          <w:color w:val="000000"/>
+        </w:rPr>
+        <w:t>obstante</w:t>
+      </w:r>
+      <w:proofErr w:type="gramEnd"/>
+      <w:r>
+        <w:rPr>
+          <w:rFonts w:ascii="Arial" w:hAnsi="Arial" w:cs="Arial"/>
+          <w:color w:val="000000"/>
+        </w:rPr>
+        <w:t xml:space="preserve"> la continuada subordinación y dependencia del TRABAJADOR respecto del EMPLEADOR, las órdenes e instrucciones que en cualquier momento se le impartan en cuanto al modo, tiempo y/o cantidad de trabajo, siempre que ellas no lesionen su dignidad.</w:t>
       </w:r>
     </w:p>
     <w:p>
@@ -18429,7 +19378,23 @@
           <w:rFonts w:ascii="Arial" w:hAnsi="Arial" w:cs="Arial"/>
           <w:color w:val="000000"/>
         </w:rPr>
-        <w:t>Hacer uso indebido de las atribuciones o de las funciones que le han sido asignadas para el ejercicio de sus deberes y/o obligaciones contractuales.</w:t>
+        <w:t>Hacer uso indebido de las atribuciones o de las funciones que le han sido asignadas para el ejercicio de sus deberes y/</w:t>
+      </w:r>
+      <w:proofErr w:type="spellStart"/>
+      <w:r>
+        <w:rPr>
+          <w:rFonts w:ascii="Arial" w:hAnsi="Arial" w:cs="Arial"/>
+          <w:color w:val="000000"/>
+        </w:rPr>
+        <w:t>o</w:t>
+      </w:r>
+      <w:proofErr w:type="spellEnd"/>
+      <w:r>
+        <w:rPr>
+          <w:rFonts w:ascii="Arial" w:hAnsi="Arial" w:cs="Arial"/>
+          <w:color w:val="000000"/>
+        </w:rPr>
+        <w:t xml:space="preserve"> obligaciones contractuales.</w:t>
       </w:r>
     </w:p>
     <w:p>
@@ -18664,7 +19629,23 @@
           <w:rFonts w:ascii="Arial" w:hAnsi="Arial" w:cs="Arial"/>
           <w:color w:val="000000"/>
         </w:rPr>
-        <w:t>Fumar en horario laboral dentro de las instalaciones del centro de trabajo en el cual presta sus servicios o suspender las labores dentro de su turno de trabajo para retirarse  hacerlo, así como fumar por fuera de su jornada laboral portando el uniforme de la Empresa</w:t>
+        <w:t xml:space="preserve">Fumar en horario laboral dentro de las instalaciones del centro de trabajo en el cual presta sus servicios o suspender las labores dentro de su turno de trabajo para </w:t>
+      </w:r>
+      <w:proofErr w:type="gramStart"/>
+      <w:r>
+        <w:rPr>
+          <w:rFonts w:ascii="Arial" w:hAnsi="Arial" w:cs="Arial"/>
+          <w:color w:val="000000"/>
+        </w:rPr>
+        <w:t>retirarse  hacerlo</w:t>
+      </w:r>
+      <w:proofErr w:type="gramEnd"/>
+      <w:r>
+        <w:rPr>
+          <w:rFonts w:ascii="Arial" w:hAnsi="Arial" w:cs="Arial"/>
+          <w:color w:val="000000"/>
+        </w:rPr>
+        <w:t>, así como fumar por fuera de su jornada laboral portando el uniforme de la Empresa</w:t>
       </w:r>
     </w:p>
     <w:p>
@@ -18705,7 +19686,23 @@
           <w:rFonts w:ascii="Arial" w:hAnsi="Arial" w:cs="Arial"/>
           <w:color w:val="000000"/>
         </w:rPr>
-        <w:t>Atemorizar, amenazar, ofender, coaccionar y/o intimidar a algún compañero de trabajo dentro o aún fuera de las dependencias del EMPLEADOR, o agredirle de   palabra o de hecho, o faltarle al respeto con gestos, señas o palabras insultantes.</w:t>
+        <w:t xml:space="preserve">Atemorizar, amenazar, ofender, coaccionar y/o intimidar a algún compañero de trabajo dentro o aún fuera de las dependencias del EMPLEADOR, o agredirle de   palabra </w:t>
+      </w:r>
+      <w:proofErr w:type="gramStart"/>
+      <w:r>
+        <w:rPr>
+          <w:rFonts w:ascii="Arial" w:hAnsi="Arial" w:cs="Arial"/>
+          <w:color w:val="000000"/>
+        </w:rPr>
+        <w:t>o</w:t>
+      </w:r>
+      <w:proofErr w:type="gramEnd"/>
+      <w:r>
+        <w:rPr>
+          <w:rFonts w:ascii="Arial" w:hAnsi="Arial" w:cs="Arial"/>
+          <w:color w:val="000000"/>
+        </w:rPr>
+        <w:t xml:space="preserve"> de hecho, o faltarle al respeto con gestos, señas o palabras insultantes.</w:t>
       </w:r>
     </w:p>
     <w:p>
@@ -18745,7 +19742,21 @@
         <w:rPr>
           <w:rFonts w:ascii="Arial" w:eastAsia="Arial" w:hAnsi="Arial" w:cs="Arial"/>
         </w:rPr>
-        <w:t>Hacer uso indebido de las atribuciones o de las funciones que le han sido conferidas para el ejercicio de sus deberes y/o obligaciones contractuales, así como ejecutar funciones diferentes a las propias de su cargo</w:t>
+        <w:t>Hacer uso indebido de las atribuciones o de las funciones que le han sido conferidas para el ejercicio de sus deberes y/</w:t>
+      </w:r>
+      <w:proofErr w:type="spellStart"/>
+      <w:r>
+        <w:rPr>
+          <w:rFonts w:ascii="Arial" w:eastAsia="Arial" w:hAnsi="Arial" w:cs="Arial"/>
+        </w:rPr>
+        <w:t>o</w:t>
+      </w:r>
+      <w:proofErr w:type="spellEnd"/>
+      <w:r>
+        <w:rPr>
+          <w:rFonts w:ascii="Arial" w:eastAsia="Arial" w:hAnsi="Arial" w:cs="Arial"/>
+        </w:rPr>
+        <w:t xml:space="preserve"> obligaciones contractuales, así como ejecutar funciones diferentes a las propias de su cargo</w:t>
       </w:r>
     </w:p>
     <w:p>
@@ -18952,7 +19963,21 @@
         <w:rPr>
           <w:rFonts w:ascii="Arial" w:eastAsia="Arial" w:hAnsi="Arial" w:cs="Arial"/>
         </w:rPr>
-        <w:t>Participar en acto colectivo frente al Despacho o residencia de cualquier directivo del Empleador, o de representante del mismo, profiriendo agravios, insultos o amenazas contra estos, o consignas con efectos intimidatorios o perturbadores.</w:t>
+        <w:t xml:space="preserve">Participar en acto colectivo frente al Despacho o residencia de cualquier directivo del Empleador, o de representante </w:t>
+      </w:r>
+      <w:proofErr w:type="gramStart"/>
+      <w:r>
+        <w:rPr>
+          <w:rFonts w:ascii="Arial" w:eastAsia="Arial" w:hAnsi="Arial" w:cs="Arial"/>
+        </w:rPr>
+        <w:t>del mismo</w:t>
+      </w:r>
+      <w:proofErr w:type="gramEnd"/>
+      <w:r>
+        <w:rPr>
+          <w:rFonts w:ascii="Arial" w:eastAsia="Arial" w:hAnsi="Arial" w:cs="Arial"/>
+        </w:rPr>
+        <w:t>, profiriendo agravios, insultos o amenazas contra estos, o consignas con efectos intimidatorios o perturbadores.</w:t>
       </w:r>
     </w:p>
     <w:p>
@@ -19052,7 +20077,21 @@
         <w:rPr>
           <w:rFonts w:ascii="Arial" w:eastAsia="Arial" w:hAnsi="Arial" w:cs="Arial"/>
         </w:rPr>
-        <w:t>Utilizar paredes, puertas, tabiques o muros en las instalaciones del Empleador o de los clientes, para hacer dibujos, grafitis y/o escritos aunque ellos no sean ofensivos, ni pornográficos ni subversivos, o distribuir o redactar periódicos, hojas, volantes, circulantes, o documentos en contra del Empleador, de sus productos, sus compañeros de trabajo o de sus directivos.</w:t>
+        <w:t xml:space="preserve">Utilizar paredes, puertas, tabiques o muros en las instalaciones del Empleador o de los clientes, para hacer dibujos, grafitis y/o </w:t>
+      </w:r>
+      <w:proofErr w:type="gramStart"/>
+      <w:r>
+        <w:rPr>
+          <w:rFonts w:ascii="Arial" w:eastAsia="Arial" w:hAnsi="Arial" w:cs="Arial"/>
+        </w:rPr>
+        <w:t>escritos</w:t>
+      </w:r>
+      <w:proofErr w:type="gramEnd"/>
+      <w:r>
+        <w:rPr>
+          <w:rFonts w:ascii="Arial" w:eastAsia="Arial" w:hAnsi="Arial" w:cs="Arial"/>
+        </w:rPr>
+        <w:t xml:space="preserve"> aunque ellos no sean ofensivos, ni pornográficos ni subversivos, o distribuir o redactar periódicos, hojas, volantes, circulantes, o documentos en contra del Empleador, de sus productos, sus compañeros de trabajo o de sus directivos.</w:t>
       </w:r>
     </w:p>
     <w:p>
@@ -19115,7 +20154,23 @@
           <w:color w:val="000000"/>
         </w:rPr>
         <w:lastRenderedPageBreak/>
-        <w:t>Hacer - aún por una sola vez - préstamos en dinero entre los trabajadores al servicio del EMPLEADOR o de los clientes, con fines lucrativos para quien presta, o a cambio de encubrimientos, apoyos o  fraudes cualquier otro beneficio para el acreedor,  o promover o dirigir cadenas de ahorro o pirámides entre los trabajadores.</w:t>
+        <w:t xml:space="preserve">Hacer - aún por una sola vez - préstamos en dinero entre los trabajadores al servicio del EMPLEADOR o de los clientes, con fines lucrativos para quien presta, o a cambio de encubrimientos, apoyos </w:t>
+      </w:r>
+      <w:proofErr w:type="gramStart"/>
+      <w:r>
+        <w:rPr>
+          <w:rFonts w:ascii="Arial" w:hAnsi="Arial" w:cs="Arial"/>
+          <w:color w:val="000000"/>
+        </w:rPr>
+        <w:t>o  fraudes</w:t>
+      </w:r>
+      <w:proofErr w:type="gramEnd"/>
+      <w:r>
+        <w:rPr>
+          <w:rFonts w:ascii="Arial" w:hAnsi="Arial" w:cs="Arial"/>
+          <w:color w:val="000000"/>
+        </w:rPr>
+        <w:t xml:space="preserve"> cualquier otro beneficio para el acreedor,  o promover o dirigir cadenas de ahorro o pirámides entre los trabajadores.</w:t>
       </w:r>
     </w:p>
     <w:p>
@@ -19239,7 +20294,21 @@
         <w:rPr>
           <w:rFonts w:ascii="Arial" w:eastAsia="Arial" w:hAnsi="Arial" w:cs="Arial"/>
         </w:rPr>
-        <w:t>Exhibir o suministrar a empleados y/o a ex empleados y/o a terceros, sin mediar autorización, documentos, facturas, libros, herramientas, equipos u objetos pertenecientes al Empleador o a sus clientes, o expedir sin previa orden escrita en su nombre, o aún a título personal, constancias y/o certificados, utilizando elementos distintivos del Empleador o de sus clientes, como papel membretado o sellos.</w:t>
+        <w:t xml:space="preserve">Exhibir o suministrar a empleados y/o a </w:t>
+      </w:r>
+      <w:proofErr w:type="gramStart"/>
+      <w:r>
+        <w:rPr>
+          <w:rFonts w:ascii="Arial" w:eastAsia="Arial" w:hAnsi="Arial" w:cs="Arial"/>
+        </w:rPr>
+        <w:t>ex empleados</w:t>
+      </w:r>
+      <w:proofErr w:type="gramEnd"/>
+      <w:r>
+        <w:rPr>
+          <w:rFonts w:ascii="Arial" w:eastAsia="Arial" w:hAnsi="Arial" w:cs="Arial"/>
+        </w:rPr>
+        <w:t xml:space="preserve"> y/o a terceros, sin mediar autorización, documentos, facturas, libros, herramientas, equipos u objetos pertenecientes al Empleador o a sus clientes, o expedir sin previa orden escrita en su nombre, o aún a título personal, constancias y/o certificados, utilizando elementos distintivos del Empleador o de sus clientes, como papel membretado o sellos.</w:t>
       </w:r>
     </w:p>
     <w:p>
@@ -19368,7 +20437,21 @@
         <w:rPr>
           <w:rFonts w:ascii="Arial" w:eastAsia="Arial" w:hAnsi="Arial" w:cs="Arial"/>
         </w:rPr>
-        <w:t>El que el Trabajador exija o reciba para sí pago o gratificación de cualquier clase, por servicios que directamente o indirectamente sean prestados por la compañía.</w:t>
+        <w:t xml:space="preserve">El que el Trabajador exija o reciba para sí pago o gratificación de cualquier clase, por servicios que </w:t>
+      </w:r>
+      <w:proofErr w:type="gramStart"/>
+      <w:r>
+        <w:rPr>
+          <w:rFonts w:ascii="Arial" w:eastAsia="Arial" w:hAnsi="Arial" w:cs="Arial"/>
+        </w:rPr>
+        <w:t>directamente o indirectamente</w:t>
+      </w:r>
+      <w:proofErr w:type="gramEnd"/>
+      <w:r>
+        <w:rPr>
+          <w:rFonts w:ascii="Arial" w:eastAsia="Arial" w:hAnsi="Arial" w:cs="Arial"/>
+        </w:rPr>
+        <w:t xml:space="preserve"> sean prestados por la compañía.</w:t>
       </w:r>
     </w:p>
     <w:p>
@@ -19388,7 +20471,21 @@
         <w:rPr>
           <w:rFonts w:ascii="Arial" w:eastAsia="Arial" w:hAnsi="Arial" w:cs="Arial"/>
         </w:rPr>
-        <w:t>Sacar o intentar sacar, o entregar a terceros o permitir que estos retiren de las instalaciones del Empleador, aún sin ánimo de apropiación, dinero, documentos, mercancías, enseres, equipos y/o implementos de trabajo o relacionados con el mismo, de propiedad del Empleador, sin expresa autorización del mismo, o sin percibir previamente para el caso de mercancía, el valor completo de su venta o el diligenciamiento apropiado de los documentos existentes para tal fin.</w:t>
+        <w:t xml:space="preserve">Sacar o intentar sacar, o entregar a terceros o permitir que estos retiren de las instalaciones del Empleador, aún sin ánimo de apropiación, dinero, documentos, mercancías, enseres, equipos y/o implementos de trabajo o relacionados con el mismo, de propiedad del Empleador, sin expresa autorización </w:t>
+      </w:r>
+      <w:proofErr w:type="gramStart"/>
+      <w:r>
+        <w:rPr>
+          <w:rFonts w:ascii="Arial" w:eastAsia="Arial" w:hAnsi="Arial" w:cs="Arial"/>
+        </w:rPr>
+        <w:t>del mismo</w:t>
+      </w:r>
+      <w:proofErr w:type="gramEnd"/>
+      <w:r>
+        <w:rPr>
+          <w:rFonts w:ascii="Arial" w:eastAsia="Arial" w:hAnsi="Arial" w:cs="Arial"/>
+        </w:rPr>
+        <w:t>, o sin percibir previamente para el caso de mercancía, el valor completo de su venta o el diligenciamiento apropiado de los documentos existentes para tal fin.</w:t>
       </w:r>
     </w:p>
     <w:p>
@@ -19594,7 +20691,21 @@
         <w:rPr>
           <w:rFonts w:ascii="Arial" w:eastAsia="Arial" w:hAnsi="Arial" w:cs="Arial"/>
         </w:rPr>
-        <w:t>Mostrarse renuente para presentarse a rendir descargos o para responder el cuestionario que se le formule en la hora y fecha impuestas, o para concurrir a la ampliación de los mismos, o a cumplir las sanciones disciplinarias que se le impongan.</w:t>
+        <w:t xml:space="preserve">Mostrarse renuente para presentarse a rendir descargos o para responder el cuestionario que se le formule en la hora y fecha impuestas, o para concurrir a la ampliación de </w:t>
+      </w:r>
+      <w:proofErr w:type="gramStart"/>
+      <w:r>
+        <w:rPr>
+          <w:rFonts w:ascii="Arial" w:eastAsia="Arial" w:hAnsi="Arial" w:cs="Arial"/>
+        </w:rPr>
+        <w:t>los mismos</w:t>
+      </w:r>
+      <w:proofErr w:type="gramEnd"/>
+      <w:r>
+        <w:rPr>
+          <w:rFonts w:ascii="Arial" w:eastAsia="Arial" w:hAnsi="Arial" w:cs="Arial"/>
+        </w:rPr>
+        <w:t>, o a cumplir las sanciones disciplinarias que se le impongan.</w:t>
       </w:r>
     </w:p>
     <w:p>
@@ -19654,7 +20765,21 @@
         <w:rPr>
           <w:rFonts w:ascii="Arial" w:eastAsia="Arial" w:hAnsi="Arial" w:cs="Arial"/>
         </w:rPr>
-        <w:t>Haber presentado certificados falsos para la admisión, o suministrado datos distorsionados en el formulario de Solicitud de Empleo, u ocultado información solicitada en el mismo documento, y de la cual tenía o debía tener conocimiento.</w:t>
+        <w:t xml:space="preserve">Haber presentado certificados falsos para la admisión, o </w:t>
+      </w:r>
+      <w:proofErr w:type="gramStart"/>
+      <w:r>
+        <w:rPr>
+          <w:rFonts w:ascii="Arial" w:eastAsia="Arial" w:hAnsi="Arial" w:cs="Arial"/>
+        </w:rPr>
+        <w:t>suministrado datos distorsionados</w:t>
+      </w:r>
+      <w:proofErr w:type="gramEnd"/>
+      <w:r>
+        <w:rPr>
+          <w:rFonts w:ascii="Arial" w:eastAsia="Arial" w:hAnsi="Arial" w:cs="Arial"/>
+        </w:rPr>
+        <w:t xml:space="preserve"> en el formulario de Solicitud de Empleo, u ocultado información solicitada en el mismo documento, y de la cual tenía o debía tener conocimiento.</w:t>
       </w:r>
     </w:p>
     <w:p>
@@ -19747,7 +20872,21 @@
         <w:rPr>
           <w:rFonts w:ascii="Arial" w:eastAsia="Arial" w:hAnsi="Arial" w:cs="Arial"/>
         </w:rPr>
-        <w:t>Publicitar o comentar aún en forma indirecta a cualquier persona, asuntos internos o confidenciales del Empleador, conocidos en razón de su vinculación laboral con la misma.</w:t>
+        <w:t xml:space="preserve">Publicitar o comentar aún en forma indirecta a cualquier persona, asuntos internos o confidenciales del Empleador, conocidos </w:t>
+      </w:r>
+      <w:proofErr w:type="gramStart"/>
+      <w:r>
+        <w:rPr>
+          <w:rFonts w:ascii="Arial" w:eastAsia="Arial" w:hAnsi="Arial" w:cs="Arial"/>
+        </w:rPr>
+        <w:t>en razón de</w:t>
+      </w:r>
+      <w:proofErr w:type="gramEnd"/>
+      <w:r>
+        <w:rPr>
+          <w:rFonts w:ascii="Arial" w:eastAsia="Arial" w:hAnsi="Arial" w:cs="Arial"/>
+        </w:rPr>
+        <w:t xml:space="preserve"> su vinculación laboral con la misma.</w:t>
       </w:r>
     </w:p>
     <w:p>
@@ -19900,7 +21039,21 @@
         <w:rPr>
           <w:rFonts w:ascii="Arial" w:hAnsi="Arial" w:cs="Arial"/>
         </w:rPr>
-        <w:t>Ingresar al lugar de trabajo, elementos peligrosos o artículos corto punzantes, líquidos desconocidos y sustancias peligrosas que pongan en peligro la integridad del trabajador y la de los compañeros de trabajo.</w:t>
+        <w:t xml:space="preserve">Ingresar al lugar de trabajo, elementos peligrosos o artículos </w:t>
+      </w:r>
+      <w:proofErr w:type="gramStart"/>
+      <w:r>
+        <w:rPr>
+          <w:rFonts w:ascii="Arial" w:hAnsi="Arial" w:cs="Arial"/>
+        </w:rPr>
+        <w:t>corto punzantes</w:t>
+      </w:r>
+      <w:proofErr w:type="gramEnd"/>
+      <w:r>
+        <w:rPr>
+          <w:rFonts w:ascii="Arial" w:hAnsi="Arial" w:cs="Arial"/>
+        </w:rPr>
+        <w:t>, líquidos desconocidos y sustancias peligrosas que pongan en peligro la integridad del trabajador y la de los compañeros de trabajo.</w:t>
       </w:r>
     </w:p>
     <w:p>
@@ -19921,7 +21074,23 @@
           <w:rFonts w:ascii="Arial" w:hAnsi="Arial" w:cs="Arial"/>
           <w:color w:val="000000"/>
         </w:rPr>
-        <w:t>Hacer - aún por una sola vez - préstamos en dinero entre los trabajadores al servicio del EMPLEADOR o de los clientes, con fines lucrativos para quien presta, o a cambio de encubrimientos, apoyos o  fraudes cualquier otro beneficio para el acreedor, o promover o dirigir cadenas de ahorro o pirámides entre los trabajadores</w:t>
+        <w:t xml:space="preserve">Hacer - aún por una sola vez - préstamos en dinero entre los trabajadores al servicio del EMPLEADOR o de los clientes, con fines lucrativos para quien presta, o a cambio de encubrimientos, apoyos </w:t>
+      </w:r>
+      <w:proofErr w:type="gramStart"/>
+      <w:r>
+        <w:rPr>
+          <w:rFonts w:ascii="Arial" w:hAnsi="Arial" w:cs="Arial"/>
+          <w:color w:val="000000"/>
+        </w:rPr>
+        <w:t>o  fraudes</w:t>
+      </w:r>
+      <w:proofErr w:type="gramEnd"/>
+      <w:r>
+        <w:rPr>
+          <w:rFonts w:ascii="Arial" w:hAnsi="Arial" w:cs="Arial"/>
+          <w:color w:val="000000"/>
+        </w:rPr>
+        <w:t xml:space="preserve"> cualquier otro beneficio para el acreedor, o promover o dirigir cadenas de ahorro o pirámides entre los trabajadores</w:t>
       </w:r>
     </w:p>
     <w:p>
@@ -19984,7 +21153,23 @@
           <w:rFonts w:ascii="Arial" w:hAnsi="Arial" w:cs="Arial"/>
           <w:color w:val="000000"/>
         </w:rPr>
-        <w:t xml:space="preserve">No informar oportunamente a su Jefe Inmediato, Superior Jerárquico o a la líder de seguridad y salud en el trabajo, el haber sufrido accidente de trabajo  - aún en el grado más leve o de apariencia insignificante </w:t>
+        <w:t xml:space="preserve">No informar oportunamente a su Jefe Inmediato, Superior Jerárquico o a la líder de seguridad y salud en el trabajo, el haber sufrido accidente de </w:t>
+      </w:r>
+      <w:proofErr w:type="gramStart"/>
+      <w:r>
+        <w:rPr>
+          <w:rFonts w:ascii="Arial" w:hAnsi="Arial" w:cs="Arial"/>
+          <w:color w:val="000000"/>
+        </w:rPr>
+        <w:t>trabajo  -</w:t>
+      </w:r>
+      <w:proofErr w:type="gramEnd"/>
+      <w:r>
+        <w:rPr>
+          <w:rFonts w:ascii="Arial" w:hAnsi="Arial" w:cs="Arial"/>
+          <w:color w:val="000000"/>
+        </w:rPr>
+        <w:t xml:space="preserve"> aún en el grado más leve o de apariencia insignificante </w:t>
       </w:r>
     </w:p>
     <w:p>
@@ -20068,7 +21253,23 @@
           <w:rFonts w:ascii="Arial" w:hAnsi="Arial" w:cs="Arial"/>
           <w:color w:val="000000"/>
         </w:rPr>
-        <w:t>Atemorizar, amenazar, ofender, coaccionar y/o intimidar a algún compañero de trabajo dentro o aún fuera de las dependencias del EMPLEADOR, o agredirle de   palabra o de hecho, o faltarle al respeto con gestos, señas o palabras insultantes.</w:t>
+        <w:t xml:space="preserve">Atemorizar, amenazar, ofender, coaccionar y/o intimidar a algún compañero de trabajo dentro o aún fuera de las dependencias del EMPLEADOR, o agredirle de   palabra </w:t>
+      </w:r>
+      <w:proofErr w:type="gramStart"/>
+      <w:r>
+        <w:rPr>
+          <w:rFonts w:ascii="Arial" w:hAnsi="Arial" w:cs="Arial"/>
+          <w:color w:val="000000"/>
+        </w:rPr>
+        <w:t>o</w:t>
+      </w:r>
+      <w:proofErr w:type="gramEnd"/>
+      <w:r>
+        <w:rPr>
+          <w:rFonts w:ascii="Arial" w:hAnsi="Arial" w:cs="Arial"/>
+          <w:color w:val="000000"/>
+        </w:rPr>
+        <w:t xml:space="preserve"> de hecho, o faltarle al respeto con gestos, señas o palabras insultantes.</w:t>
       </w:r>
     </w:p>
     <w:p>
@@ -20111,7 +21312,23 @@
           <w:rFonts w:ascii="Arial" w:hAnsi="Arial" w:cs="Arial"/>
           <w:color w:val="000000"/>
         </w:rPr>
-        <w:t>Para quienes manejan dinero en caja, incurrir en inconsistencias frente al manejo de los mismos, en razón a la cuantía que debería tener de acuerdo a las políticas de la empresa</w:t>
+        <w:t xml:space="preserve">Para quienes manejan dinero en caja, incurrir en inconsistencias frente al manejo de </w:t>
+      </w:r>
+      <w:proofErr w:type="gramStart"/>
+      <w:r>
+        <w:rPr>
+          <w:rFonts w:ascii="Arial" w:hAnsi="Arial" w:cs="Arial"/>
+          <w:color w:val="000000"/>
+        </w:rPr>
+        <w:t>los mismos</w:t>
+      </w:r>
+      <w:proofErr w:type="gramEnd"/>
+      <w:r>
+        <w:rPr>
+          <w:rFonts w:ascii="Arial" w:hAnsi="Arial" w:cs="Arial"/>
+          <w:color w:val="000000"/>
+        </w:rPr>
+        <w:t>, en razón a la cuantía que debería tener de acuerdo a las políticas de la empresa</w:t>
       </w:r>
     </w:p>
     <w:p>
@@ -20132,7 +21349,23 @@
           <w:rFonts w:ascii="Arial" w:hAnsi="Arial" w:cs="Arial"/>
           <w:color w:val="000000"/>
         </w:rPr>
-        <w:t xml:space="preserve">Revelar secretos técnicos o comerciales, información clasificada o privilegiada del EMPLEADOR o sus clientes  a la que por cualquier medio o motivo haya accedido, pues los empleados de </w:t>
+        <w:t xml:space="preserve">Revelar secretos técnicos o comerciales, información clasificada o privilegiada del EMPLEADOR o sus </w:t>
+      </w:r>
+      <w:proofErr w:type="gramStart"/>
+      <w:r>
+        <w:rPr>
+          <w:rFonts w:ascii="Arial" w:hAnsi="Arial" w:cs="Arial"/>
+          <w:color w:val="000000"/>
+        </w:rPr>
+        <w:t>clientes  a</w:t>
+      </w:r>
+      <w:proofErr w:type="gramEnd"/>
+      <w:r>
+        <w:rPr>
+          <w:rFonts w:ascii="Arial" w:hAnsi="Arial" w:cs="Arial"/>
+          <w:color w:val="000000"/>
+        </w:rPr>
+        <w:t xml:space="preserve"> la que por cualquier medio o motivo haya accedido, pues los empleados de </w:t>
       </w:r>
       <w:r>
         <w:rPr>
@@ -20147,7 +21380,23 @@
           <w:rFonts w:ascii="Arial" w:hAnsi="Arial" w:cs="Arial"/>
           <w:color w:val="000000"/>
         </w:rPr>
-        <w:t xml:space="preserve">. son considerados como receptores de la información que la empresa entrega en ejercicio de cada cargo, o que en razón de éste  recibe de parte de su formación en la empresa o de los procesos que </w:t>
+        <w:t xml:space="preserve">. son considerados como receptores de la información que la empresa entrega en ejercicio de cada cargo, o que en razón de </w:t>
+      </w:r>
+      <w:proofErr w:type="gramStart"/>
+      <w:r>
+        <w:rPr>
+          <w:rFonts w:ascii="Arial" w:hAnsi="Arial" w:cs="Arial"/>
+          <w:color w:val="000000"/>
+        </w:rPr>
+        <w:t>éste  recibe</w:t>
+      </w:r>
+      <w:proofErr w:type="gramEnd"/>
+      <w:r>
+        <w:rPr>
+          <w:rFonts w:ascii="Arial" w:hAnsi="Arial" w:cs="Arial"/>
+          <w:color w:val="000000"/>
+        </w:rPr>
+        <w:t xml:space="preserve"> de parte de su formación en la empresa o de los procesos que </w:t>
       </w:r>
       <w:r>
         <w:rPr>
@@ -20192,7 +21441,23 @@
           <w:rFonts w:ascii="Arial" w:hAnsi="Arial" w:cs="Arial"/>
           <w:color w:val="000000"/>
         </w:rPr>
-        <w:t xml:space="preserve">; en medios electrónicos o documentos. El empleado se obliga a mantener en estricta reserva y confidencialidad toda la información que le ha sido comunicada en la relación laboral, por lo tanto sólo podrá utilizar dicha información exclusivamente para la ejecución de ésta. La información suministrada o conocida, no podrá ser revelada sin que medie autorización previa y escrita de </w:t>
+        <w:t xml:space="preserve">; en medios electrónicos o documentos. El empleado se obliga a mantener en estricta reserva y confidencialidad toda la información que le ha sido comunicada en la relación laboral, por lo </w:t>
+      </w:r>
+      <w:proofErr w:type="gramStart"/>
+      <w:r>
+        <w:rPr>
+          <w:rFonts w:ascii="Arial" w:hAnsi="Arial" w:cs="Arial"/>
+          <w:color w:val="000000"/>
+        </w:rPr>
+        <w:t>tanto</w:t>
+      </w:r>
+      <w:proofErr w:type="gramEnd"/>
+      <w:r>
+        <w:rPr>
+          <w:rFonts w:ascii="Arial" w:hAnsi="Arial" w:cs="Arial"/>
+          <w:color w:val="000000"/>
+        </w:rPr>
+        <w:t xml:space="preserve"> sólo podrá utilizar dicha información exclusivamente para la ejecución de ésta. La información suministrada o conocida, no podrá ser revelada sin que medie autorización previa y escrita de </w:t>
       </w:r>
       <w:r>
         <w:rPr>
@@ -20228,7 +21493,23 @@
           <w:rFonts w:ascii="Arial" w:hAnsi="Arial" w:cs="Arial"/>
           <w:color w:val="000000"/>
         </w:rPr>
-        <w:t>Contravenir lo preceptuado en el artículo 58 del Código Sustantivo del Trabajo y/o realizar conductas que tipifiquen el delito descrito en el artículo 308 del Código Penal sobre Violación de Reserva Industrial o Comercial y/o las descritas en el artículo 265 de la Decis. 486 de 2000, Comisión C.A.</w:t>
+        <w:t xml:space="preserve">Contravenir lo preceptuado en el artículo 58 del Código Sustantivo del Trabajo y/o realizar conductas que tipifiquen el delito descrito en el artículo 308 del Código Penal sobre Violación de Reserva Industrial o Comercial y/o las descritas en el artículo 265 de la </w:t>
+      </w:r>
+      <w:proofErr w:type="spellStart"/>
+      <w:r>
+        <w:rPr>
+          <w:rFonts w:ascii="Arial" w:hAnsi="Arial" w:cs="Arial"/>
+          <w:color w:val="000000"/>
+        </w:rPr>
+        <w:t>Decis</w:t>
+      </w:r>
+      <w:proofErr w:type="spellEnd"/>
+      <w:r>
+        <w:rPr>
+          <w:rFonts w:ascii="Arial" w:hAnsi="Arial" w:cs="Arial"/>
+          <w:color w:val="000000"/>
+        </w:rPr>
+        <w:t>. 486 de 2000, Comisión C.A.</w:t>
       </w:r>
     </w:p>
     <w:p>
@@ -20278,7 +21559,23 @@
           <w:rFonts w:ascii="Arial" w:hAnsi="Arial" w:cs="Arial"/>
           <w:color w:val="000000"/>
         </w:rPr>
-        <w:t>Incitar, azuzar, y/o desafiar a su Jefe Inmediato o Superior Jerárquico, prevalido de cualquier circunstancia o motivo, para que lo despidan, utilizando para ello tal terminología, u otra(s) de significado análogo.</w:t>
+        <w:t xml:space="preserve">Incitar, azuzar, y/o desafiar a su </w:t>
+      </w:r>
+      <w:proofErr w:type="gramStart"/>
+      <w:r>
+        <w:rPr>
+          <w:rFonts w:ascii="Arial" w:hAnsi="Arial" w:cs="Arial"/>
+          <w:color w:val="000000"/>
+        </w:rPr>
+        <w:t>Jefe</w:t>
+      </w:r>
+      <w:proofErr w:type="gramEnd"/>
+      <w:r>
+        <w:rPr>
+          <w:rFonts w:ascii="Arial" w:hAnsi="Arial" w:cs="Arial"/>
+          <w:color w:val="000000"/>
+        </w:rPr>
+        <w:t xml:space="preserve"> Inmediato o Superior Jerárquico, prevalido de cualquier circunstancia o motivo, para que lo despidan, utilizando para ello tal terminología, u otra(s) de significado análogo.</w:t>
       </w:r>
     </w:p>
     <w:p>
@@ -20306,7 +21603,23 @@
           <w:rFonts w:ascii="Arial" w:hAnsi="Arial" w:cs="Arial"/>
           <w:color w:val="000000"/>
         </w:rPr>
-        <w:t>Afectar el buen nombre de la empresa o de los clientes de ésta o expresarse en forma desobligante o denigrante respecto de esta frente a cualquier persona.</w:t>
+        <w:t xml:space="preserve">Afectar el buen nombre de la empresa o de los clientes de </w:t>
+      </w:r>
+      <w:proofErr w:type="gramStart"/>
+      <w:r>
+        <w:rPr>
+          <w:rFonts w:ascii="Arial" w:hAnsi="Arial" w:cs="Arial"/>
+          <w:color w:val="000000"/>
+        </w:rPr>
+        <w:t>ésta</w:t>
+      </w:r>
+      <w:proofErr w:type="gramEnd"/>
+      <w:r>
+        <w:rPr>
+          <w:rFonts w:ascii="Arial" w:hAnsi="Arial" w:cs="Arial"/>
+          <w:color w:val="000000"/>
+        </w:rPr>
+        <w:t xml:space="preserve"> o expresarse en forma desobligante o denigrante respecto de esta frente a cualquier persona.</w:t>
       </w:r>
     </w:p>
     <w:p>
@@ -20362,7 +21675,23 @@
           <w:rFonts w:ascii="Arial" w:hAnsi="Arial" w:cs="Arial"/>
           <w:color w:val="000000"/>
         </w:rPr>
-        <w:t>Cualquier delito o contravención en que incurra EL TRABAJADOR en perjuicio de los intereses de EL EMPLEADOR o los clientes de ésta o contra su vida, honra y bienes, o contra sus representantes o compañeros de trabajo, sin perjuicio de las acciones penales respectivas.</w:t>
+        <w:t xml:space="preserve">Cualquier delito o contravención en que incurra EL TRABAJADOR en perjuicio de los intereses de EL EMPLEADOR o los clientes de </w:t>
+      </w:r>
+      <w:proofErr w:type="gramStart"/>
+      <w:r>
+        <w:rPr>
+          <w:rFonts w:ascii="Arial" w:hAnsi="Arial" w:cs="Arial"/>
+          <w:color w:val="000000"/>
+        </w:rPr>
+        <w:t>ésta</w:t>
+      </w:r>
+      <w:proofErr w:type="gramEnd"/>
+      <w:r>
+        <w:rPr>
+          <w:rFonts w:ascii="Arial" w:hAnsi="Arial" w:cs="Arial"/>
+          <w:color w:val="000000"/>
+        </w:rPr>
+        <w:t xml:space="preserve"> o contra su vida, honra y bienes, o contra sus representantes o compañeros de trabajo, sin perjuicio de las acciones penales respectivas.</w:t>
       </w:r>
     </w:p>
     <w:p>
@@ -20784,7 +22113,23 @@
           <w:rFonts w:ascii="Arial" w:hAnsi="Arial" w:cs="Arial"/>
           <w:color w:val="000000"/>
         </w:rPr>
-        <w:t xml:space="preserve">Propiciar con el incumplimiento de sus funciones que la empresa se vea obligada a asumir obligaciones dinerarias, tales como pero sin limitarse al pago por reporte extemporáneo de informaciones a los entes de control, pago de sanciones, multas y sentencias, entre otros. </w:t>
+        <w:t xml:space="preserve">Propiciar con el incumplimiento de sus funciones que la empresa se vea obligada a asumir obligaciones dinerarias, tales </w:t>
+      </w:r>
+      <w:proofErr w:type="gramStart"/>
+      <w:r>
+        <w:rPr>
+          <w:rFonts w:ascii="Arial" w:hAnsi="Arial" w:cs="Arial"/>
+          <w:color w:val="000000"/>
+        </w:rPr>
+        <w:t>como</w:t>
+      </w:r>
+      <w:proofErr w:type="gramEnd"/>
+      <w:r>
+        <w:rPr>
+          <w:rFonts w:ascii="Arial" w:hAnsi="Arial" w:cs="Arial"/>
+          <w:color w:val="000000"/>
+        </w:rPr>
+        <w:t xml:space="preserve"> pero sin limitarse al pago por reporte extemporáneo de informaciones a los entes de control, pago de sanciones, multas y sentencias, entre otros. </w:t>
       </w:r>
     </w:p>
     <w:p>
@@ -20983,7 +22328,25 @@
           <w:bCs/>
           <w:color w:val="000000"/>
         </w:rPr>
-        <w:t xml:space="preserve"> Si el empleador decide no terminar el contrato existiendo justa causa para hacerlo, podrá aplicar la suspensión del contrato de trabajo hasta por 2 meses aunque sea la primera vez que se esté suspendiendo el trabajador, por cuanto esta sanción resulta ser más favorable al trabajador. </w:t>
+        <w:t xml:space="preserve"> Si el empleador decide no terminar el contrato existiendo justa causa para hacerlo, podrá aplicar la suspensión del contrato de trabajo hasta por 2 </w:t>
+      </w:r>
+      <w:proofErr w:type="gramStart"/>
+      <w:r>
+        <w:rPr>
+          <w:rFonts w:ascii="Arial" w:eastAsia="Arial" w:hAnsi="Arial" w:cs="Arial"/>
+          <w:bCs/>
+          <w:color w:val="000000"/>
+        </w:rPr>
+        <w:t>meses</w:t>
+      </w:r>
+      <w:proofErr w:type="gramEnd"/>
+      <w:r>
+        <w:rPr>
+          <w:rFonts w:ascii="Arial" w:eastAsia="Arial" w:hAnsi="Arial" w:cs="Arial"/>
+          <w:bCs/>
+          <w:color w:val="000000"/>
+        </w:rPr>
+        <w:t xml:space="preserve"> aunque sea la primera vez que se esté suspendiendo el trabajador, por cuanto esta sanción resulta ser más favorable al trabajador. </w:t>
       </w:r>
     </w:p>
     <w:p>
@@ -21293,7 +22656,23 @@
           <w:rFonts w:ascii="Arial" w:eastAsia="Arial" w:hAnsi="Arial" w:cs="Arial"/>
           <w:color w:val="000000"/>
         </w:rPr>
-        <w:t>en todo lo que aplique, se entenderá que las faltas graves cometidas por el  trabajador frente a la empresa, pueden ser cometidas también respecto al cliente de CI INTEGRAL DE SERVICIOS donde el trabajador desarrolla su labor, así como frente a sus representantes, supervisores e interventores</w:t>
+        <w:t xml:space="preserve">en todo lo que aplique, se entenderá que las faltas graves cometidas por </w:t>
+      </w:r>
+      <w:proofErr w:type="gramStart"/>
+      <w:r>
+        <w:rPr>
+          <w:rFonts w:ascii="Arial" w:eastAsia="Arial" w:hAnsi="Arial" w:cs="Arial"/>
+          <w:color w:val="000000"/>
+        </w:rPr>
+        <w:t>el  trabajador</w:t>
+      </w:r>
+      <w:proofErr w:type="gramEnd"/>
+      <w:r>
+        <w:rPr>
+          <w:rFonts w:ascii="Arial" w:eastAsia="Arial" w:hAnsi="Arial" w:cs="Arial"/>
+          <w:color w:val="000000"/>
+        </w:rPr>
+        <w:t xml:space="preserve"> frente a la empresa, pueden ser cometidas también respecto al cliente de CI INTEGRAL DE SERVICIOS donde el trabajador desarrolla su labor, así como frente a sus representantes, supervisores e interventores</w:t>
       </w:r>
     </w:p>
     <w:p>
@@ -21634,7 +23013,23 @@
           <w:rFonts w:ascii="Arial" w:eastAsia="Arial" w:hAnsi="Arial" w:cs="Arial"/>
           <w:color w:val="000000"/>
         </w:rPr>
-        <w:t xml:space="preserve">Los equipos asignados al Trabajador en razón de sus funciones, deberán utilizarse únicamente como herramienta de apoyo para las actividades laborales. </w:t>
+        <w:t xml:space="preserve">Los equipos asignados al Trabajador en razón de sus </w:t>
+      </w:r>
+      <w:proofErr w:type="gramStart"/>
+      <w:r>
+        <w:rPr>
+          <w:rFonts w:ascii="Arial" w:eastAsia="Arial" w:hAnsi="Arial" w:cs="Arial"/>
+          <w:color w:val="000000"/>
+        </w:rPr>
+        <w:t>funciones,</w:t>
+      </w:r>
+      <w:proofErr w:type="gramEnd"/>
+      <w:r>
+        <w:rPr>
+          <w:rFonts w:ascii="Arial" w:eastAsia="Arial" w:hAnsi="Arial" w:cs="Arial"/>
+          <w:color w:val="000000"/>
+        </w:rPr>
+        <w:t xml:space="preserve"> deberán utilizarse únicamente como herramienta de apoyo para las actividades laborales. </w:t>
       </w:r>
     </w:p>
     <w:p>
@@ -22052,7 +23447,21 @@
         <w:rPr>
           <w:rFonts w:ascii="Arial" w:eastAsia="Arial" w:hAnsi="Arial" w:cs="Arial"/>
         </w:rPr>
-        <w:t>ñ) Está prohibida la descarga de música y videos a través de la Red, también la conexión a emisoras Web, exceptuando los cargos que por sus funciones deban hacer uso de los mismos.</w:t>
+        <w:t xml:space="preserve">ñ) Está prohibida la descarga de música y videos a través de la Red, también la conexión a emisoras Web, exceptuando los cargos que por sus funciones deban hacer uso de </w:t>
+      </w:r>
+      <w:proofErr w:type="gramStart"/>
+      <w:r>
+        <w:rPr>
+          <w:rFonts w:ascii="Arial" w:eastAsia="Arial" w:hAnsi="Arial" w:cs="Arial"/>
+        </w:rPr>
+        <w:t>los mismos</w:t>
+      </w:r>
+      <w:proofErr w:type="gramEnd"/>
+      <w:r>
+        <w:rPr>
+          <w:rFonts w:ascii="Arial" w:eastAsia="Arial" w:hAnsi="Arial" w:cs="Arial"/>
+        </w:rPr>
+        <w:t>.</w:t>
       </w:r>
     </w:p>
     <w:p>
@@ -22815,7 +24224,21 @@
         <w:rPr>
           <w:rFonts w:ascii="Arial" w:eastAsia="Arial" w:hAnsi="Arial" w:cs="Arial"/>
         </w:rPr>
-        <w:t>El incumplimiento por parte del Trabajador a lo establecido en el presente acuerdo acarreará sanciones, tanto civiles como penales, además de las Institucionales, según sea el caso. Igualmente el incumplimiento por parte del Trabajador de cualquiera de las estipulaciones aquí consagradas, será considerado como Falta Grave constitutiva de terminación unilateral justificada del contrato de trabajo por parte del Empleador.</w:t>
+        <w:t xml:space="preserve">El incumplimiento por parte del Trabajador a lo establecido en el presente acuerdo acarreará sanciones, tanto civiles como penales, además de las Institucionales, según sea el caso. </w:t>
+      </w:r>
+      <w:proofErr w:type="gramStart"/>
+      <w:r>
+        <w:rPr>
+          <w:rFonts w:ascii="Arial" w:eastAsia="Arial" w:hAnsi="Arial" w:cs="Arial"/>
+        </w:rPr>
+        <w:t>Igualmente</w:t>
+      </w:r>
+      <w:proofErr w:type="gramEnd"/>
+      <w:r>
+        <w:rPr>
+          <w:rFonts w:ascii="Arial" w:eastAsia="Arial" w:hAnsi="Arial" w:cs="Arial"/>
+        </w:rPr>
+        <w:t xml:space="preserve"> el incumplimiento por parte del Trabajador de cualquiera de las estipulaciones aquí consagradas, será considerado como Falta Grave constitutiva de terminación unilateral justificada del contrato de trabajo por parte del Empleador.</w:t>
       </w:r>
     </w:p>
     <w:p>
@@ -23170,7 +24593,21 @@
         <w:rPr>
           <w:rFonts w:ascii="Arial" w:eastAsia="Arial" w:hAnsi="Arial" w:cs="Arial"/>
         </w:rPr>
-        <w:t xml:space="preserve"> a infundir miedo, intimidación, terror y angustia, a causar perjuicio laboral, generar desmotivación en el trabajo, o inducir la renuncia del mismo.</w:t>
+        <w:t xml:space="preserve"> a infundir miedo, intimidación, terror y angustia, a causar perjuicio laboral, generar desmotivación en el trabajo, o inducir la renuncia </w:t>
+      </w:r>
+      <w:proofErr w:type="gramStart"/>
+      <w:r>
+        <w:rPr>
+          <w:rFonts w:ascii="Arial" w:eastAsia="Arial" w:hAnsi="Arial" w:cs="Arial"/>
+        </w:rPr>
+        <w:t>del mismo</w:t>
+      </w:r>
+      <w:proofErr w:type="gramEnd"/>
+      <w:r>
+        <w:rPr>
+          <w:rFonts w:ascii="Arial" w:eastAsia="Arial" w:hAnsi="Arial" w:cs="Arial"/>
+        </w:rPr>
+        <w:t>.</w:t>
       </w:r>
     </w:p>
     <w:p>
@@ -23542,7 +24979,21 @@
         <w:rPr>
           <w:rFonts w:ascii="Arial" w:eastAsia="Arial" w:hAnsi="Arial" w:cs="Arial"/>
         </w:rPr>
-        <w:t xml:space="preserve"> tiene contrato de trabajo en cualquiera de sus modalidades. Por lo tanto no se aplica a empleados de contratistas, proveedores, visitantes de la empresa o aprendices.</w:t>
+        <w:t xml:space="preserve"> tiene contrato de trabajo en cualquiera de sus modalidades. Por lo </w:t>
+      </w:r>
+      <w:proofErr w:type="gramStart"/>
+      <w:r>
+        <w:rPr>
+          <w:rFonts w:ascii="Arial" w:eastAsia="Arial" w:hAnsi="Arial" w:cs="Arial"/>
+        </w:rPr>
+        <w:t>tanto</w:t>
+      </w:r>
+      <w:proofErr w:type="gramEnd"/>
+      <w:r>
+        <w:rPr>
+          <w:rFonts w:ascii="Arial" w:eastAsia="Arial" w:hAnsi="Arial" w:cs="Arial"/>
+        </w:rPr>
+        <w:t xml:space="preserve"> no se aplica a empleados de contratistas, proveedores, visitantes de la empresa o aprendices.</w:t>
       </w:r>
     </w:p>
     <w:p>
@@ -23681,7 +25132,23 @@
           <w:rFonts w:ascii="Arial" w:eastAsia="Arial" w:hAnsi="Arial" w:cs="Arial"/>
           <w:color w:val="000000"/>
         </w:rPr>
-        <w:t>d) La formulación de circulares o memorandos de servicio encaminados a solicitar exigencias técnicas o mejorar la eficiencia laboral y la evaluación laboral de subalternos conforme a indicadores objetivos y generales de rendimiento;</w:t>
+        <w:t xml:space="preserve">d) La formulación de circulares o memorandos de servicio encaminados a solicitar exigencias técnicas o mejorar la </w:t>
+      </w:r>
+      <w:proofErr w:type="gramStart"/>
+      <w:r>
+        <w:rPr>
+          <w:rFonts w:ascii="Arial" w:eastAsia="Arial" w:hAnsi="Arial" w:cs="Arial"/>
+          <w:color w:val="000000"/>
+        </w:rPr>
+        <w:t>eficiencia laboral y la evaluación laboral</w:t>
+      </w:r>
+      <w:proofErr w:type="gramEnd"/>
+      <w:r>
+        <w:rPr>
+          <w:rFonts w:ascii="Arial" w:eastAsia="Arial" w:hAnsi="Arial" w:cs="Arial"/>
+          <w:color w:val="000000"/>
+        </w:rPr>
+        <w:t xml:space="preserve"> de subalternos conforme a indicadores objetivos y generales de rendimiento;</w:t>
       </w:r>
     </w:p>
     <w:p>
@@ -24434,7 +25901,21 @@
         <w:rPr>
           <w:rFonts w:ascii="Arial" w:eastAsia="Arial" w:hAnsi="Arial" w:cs="Arial"/>
         </w:rPr>
-        <w:t>Procedimiento: Se realizará una averiguación inicial para informarse de lo sucedido. Si a su juicio el asunto amerita abrir procedimiento contra una o varias personas, así lo hará y comunicará de ello al Jefe de Gestión Humana o a quien este delegue o haga sus veces. Durante la investigación, la o las personas involucradas tendrán todas las garantías de derecho a la defensa, contradicción, debido proceso, apelación y confidencialidad.</w:t>
+        <w:t xml:space="preserve">Procedimiento: Se realizará una averiguación inicial para informarse de lo sucedido. Si a su juicio el asunto amerita abrir procedimiento contra una o varias personas, así lo hará y comunicará de ello al </w:t>
+      </w:r>
+      <w:proofErr w:type="gramStart"/>
+      <w:r>
+        <w:rPr>
+          <w:rFonts w:ascii="Arial" w:eastAsia="Arial" w:hAnsi="Arial" w:cs="Arial"/>
+        </w:rPr>
+        <w:t>Jefe</w:t>
+      </w:r>
+      <w:proofErr w:type="gramEnd"/>
+      <w:r>
+        <w:rPr>
+          <w:rFonts w:ascii="Arial" w:eastAsia="Arial" w:hAnsi="Arial" w:cs="Arial"/>
+        </w:rPr>
+        <w:t xml:space="preserve"> de Gestión Humana o a quien este delegue o haga sus veces. Durante la investigación, la o las personas involucradas tendrán todas las garantías de derecho a la defensa, contradicción, debido proceso, apelación y confidencialidad.</w:t>
       </w:r>
     </w:p>
     <w:p>
@@ -24561,7 +26042,21 @@
         <w:rPr>
           <w:rFonts w:ascii="Arial" w:eastAsia="Arial" w:hAnsi="Arial" w:cs="Arial"/>
         </w:rPr>
-        <w:t>En todo caso, el procedimiento preventivo interno consagrado en este artículo, no impide o afecta el derecho de quien se considere víctima de acoso laboral para adelantar las acciones administrativas y judiciales establecidas para el efecto en la Ley 1010 de 2006.</w:t>
+        <w:t xml:space="preserve">En todo caso, el procedimiento preventivo interno consagrado en este </w:t>
+      </w:r>
+      <w:proofErr w:type="gramStart"/>
+      <w:r>
+        <w:rPr>
+          <w:rFonts w:ascii="Arial" w:eastAsia="Arial" w:hAnsi="Arial" w:cs="Arial"/>
+        </w:rPr>
+        <w:t>artículo,</w:t>
+      </w:r>
+      <w:proofErr w:type="gramEnd"/>
+      <w:r>
+        <w:rPr>
+          <w:rFonts w:ascii="Arial" w:eastAsia="Arial" w:hAnsi="Arial" w:cs="Arial"/>
+        </w:rPr>
+        <w:t xml:space="preserve"> no impide o afecta el derecho de quien se considere víctima de acoso laboral para adelantar las acciones administrativas y judiciales establecidas para el efecto en la Ley 1010 de 2006.</w:t>
       </w:r>
     </w:p>
     <w:p>
@@ -24889,7 +26384,21 @@
         <w:rPr>
           <w:rFonts w:ascii="Arial" w:eastAsia="Arial" w:hAnsi="Arial" w:cs="Arial"/>
         </w:rPr>
-        <w:t>Sin embargo el Comité evaluará para cada caso si los reclamos presentados por el Trabajador son de su competencia o si se hace necesaria la presentación personal ante el comité.</w:t>
+        <w:t xml:space="preserve">Sin </w:t>
+      </w:r>
+      <w:proofErr w:type="gramStart"/>
+      <w:r>
+        <w:rPr>
+          <w:rFonts w:ascii="Arial" w:eastAsia="Arial" w:hAnsi="Arial" w:cs="Arial"/>
+        </w:rPr>
+        <w:t>embargo</w:t>
+      </w:r>
+      <w:proofErr w:type="gramEnd"/>
+      <w:r>
+        <w:rPr>
+          <w:rFonts w:ascii="Arial" w:eastAsia="Arial" w:hAnsi="Arial" w:cs="Arial"/>
+        </w:rPr>
+        <w:t xml:space="preserve"> el Comité evaluará para cada caso si los reclamos presentados por el Trabajador son de su competencia o si se hace necesaria la presentación personal ante el comité.</w:t>
       </w:r>
     </w:p>
     <w:p>
@@ -24965,7 +26474,23 @@
           <w:color w:val="000000"/>
         </w:rPr>
         <w:lastRenderedPageBreak/>
-        <w:t xml:space="preserve">Las reuniones y deliberaciones del Comité de Convivencia, se realizarán bimestralmente o cuando las circunstancias especiales lo ameriten. </w:t>
+        <w:t xml:space="preserve">Las reuniones y deliberaciones del Comité de </w:t>
+      </w:r>
+      <w:proofErr w:type="gramStart"/>
+      <w:r>
+        <w:rPr>
+          <w:rFonts w:ascii="Arial" w:eastAsia="Arial" w:hAnsi="Arial" w:cs="Arial"/>
+          <w:color w:val="000000"/>
+        </w:rPr>
+        <w:t>Convivencia,</w:t>
+      </w:r>
+      <w:proofErr w:type="gramEnd"/>
+      <w:r>
+        <w:rPr>
+          <w:rFonts w:ascii="Arial" w:eastAsia="Arial" w:hAnsi="Arial" w:cs="Arial"/>
+          <w:color w:val="000000"/>
+        </w:rPr>
+        <w:t xml:space="preserve"> se realizarán bimestralmente o cuando las circunstancias especiales lo ameriten. </w:t>
       </w:r>
     </w:p>
     <w:p>
@@ -25293,7 +26818,23 @@
           <w:rFonts w:ascii="Arial" w:eastAsia="Arial" w:hAnsi="Arial" w:cs="Arial"/>
           <w:color w:val="000000"/>
         </w:rPr>
-        <w:t xml:space="preserve"> en razón de un aprendiz por cada 20 Trabajadores y uno adicional por fracción de diez (10) o superior que no exceda de veinte. Las empresas que tengan entre quince (15) y veinte (20) Trabajadores tendrán un aprendiz. La cuota señalada por el SENA deberá notificarse previamente al representante legal de la respectiva empresa quien contará con el término de 5 días hábiles para objetarla, en caso de no ceñirse a los requerimientos de mano de obra calificada demandados por la misma. Contra el acto administrativo que fije la cuota procederán los recurso le Ley.</w:t>
+        <w:t xml:space="preserve"> </w:t>
+      </w:r>
+      <w:proofErr w:type="gramStart"/>
+      <w:r>
+        <w:rPr>
+          <w:rFonts w:ascii="Arial" w:eastAsia="Arial" w:hAnsi="Arial" w:cs="Arial"/>
+          <w:color w:val="000000"/>
+        </w:rPr>
+        <w:t>en razón de</w:t>
+      </w:r>
+      <w:proofErr w:type="gramEnd"/>
+      <w:r>
+        <w:rPr>
+          <w:rFonts w:ascii="Arial" w:eastAsia="Arial" w:hAnsi="Arial" w:cs="Arial"/>
+          <w:color w:val="000000"/>
+        </w:rPr>
+        <w:t xml:space="preserve"> un aprendiz por cada 20 Trabajadores y uno adicional por fracción de diez (10) o superior que no exceda de veinte. Las empresas que tengan entre quince (15) y veinte (20) Trabajadores tendrán un aprendiz. La cuota señalada por el SENA deberá notificarse previamente al representante legal de la respectiva empresa quien contará con el término de 5 días hábiles para objetarla, en caso de no ceñirse a los requerimientos de mano de obra calificada demandados por la misma. Contra el acto administrativo que fije la cuota procederán los recurso le Ley.</w:t>
       </w:r>
     </w:p>
     <w:p>
@@ -25441,7 +26982,21 @@
         <w:rPr>
           <w:rFonts w:ascii="Arial" w:eastAsia="Arial" w:hAnsi="Arial" w:cs="Arial"/>
         </w:rPr>
-        <w:t xml:space="preserve"> El contrato de aprendizaje podrá versar sobre ocupaciones semi-calificadas que no requieran título o calificadas que requieran título de formación técnica no formal, técnicos profesionales o tecnológicos, de instituciones de educación reconocidas por el Estado y Trabajadores aprendices del SENA. </w:t>
+        <w:t xml:space="preserve"> El contrato de aprendizaje podrá versar sobre ocupaciones </w:t>
+      </w:r>
+      <w:proofErr w:type="spellStart"/>
+      <w:r>
+        <w:rPr>
+          <w:rFonts w:ascii="Arial" w:eastAsia="Arial" w:hAnsi="Arial" w:cs="Arial"/>
+        </w:rPr>
+        <w:t>semi-calificadas</w:t>
+      </w:r>
+      <w:proofErr w:type="spellEnd"/>
+      <w:r>
+        <w:rPr>
+          <w:rFonts w:ascii="Arial" w:eastAsia="Arial" w:hAnsi="Arial" w:cs="Arial"/>
+        </w:rPr>
+        <w:t xml:space="preserve"> que no requieran título o calificadas que requieran título de formación técnica no formal, técnicos profesionales o tecnológicos, de instituciones de educación reconocidas por el Estado y Trabajadores aprendices del SENA. </w:t>
       </w:r>
     </w:p>
     <w:p>
@@ -25890,8 +27445,19 @@
           <w:sz w:val="22"/>
           <w:szCs w:val="22"/>
         </w:rPr>
-        <w:t>reglamento entraría en vigencia</w:t>
-      </w:r>
+        <w:t xml:space="preserve">reglamento </w:t>
+      </w:r>
+      <w:proofErr w:type="gramStart"/>
+      <w:r>
+        <w:rPr>
+          <w:rFonts w:ascii="Arial" w:hAnsi="Arial" w:cs="Arial"/>
+          <w:color w:val="000000"/>
+          <w:sz w:val="22"/>
+          <w:szCs w:val="22"/>
+        </w:rPr>
+        <w:t>entraría en vigencia</w:t>
+      </w:r>
+      <w:proofErr w:type="gramEnd"/>
       <w:r>
         <w:rPr>
           <w:rFonts w:ascii="Arial" w:hAnsi="Arial" w:cs="Arial"/>
@@ -26123,7 +27689,7 @@
           <w:rFonts w:ascii="Arial" w:hAnsi="Arial" w:cs="Arial"/>
           <w:b/>
           <w:bCs/>
-          <w:color w:val="000000"/>
+          <w:color w:val="FFFFFF" w:themeColor="background1"/>
         </w:rPr>
       </w:pPr>
       <w:r>
@@ -26153,6 +27719,29 @@
         </w:rPr>
         <w:t>|</w:t>
       </w:r>
+      <w:r>
+        <w:rPr>
+          <w:rFonts w:ascii="Arial" w:hAnsi="Arial" w:cs="Arial"/>
+          <w:b/>
+          <w:bCs/>
+          <w:color w:val="FFFFFF" w:themeColor="background1"/>
+        </w:rPr>
+        <w:t>|FECHA2|</w:t>
+      </w:r>
+    </w:p>
+    <w:p>
+      <w:pPr>
+        <w:pStyle w:val="NormalWeb"/>
+        <w:shd w:val="clear" w:color="auto" w:fill="FFFFFF"/>
+        <w:spacing w:before="0" w:beforeAutospacing="0" w:after="0" w:afterAutospacing="0"/>
+        <w:jc w:val="both"/>
+        <w:rPr>
+          <w:rFonts w:ascii="Arial" w:hAnsi="Arial" w:cs="Arial"/>
+          <w:b/>
+          <w:bCs/>
+          <w:color w:val="000000"/>
+        </w:rPr>
+      </w:pPr>
     </w:p>
     <w:p>
       <w:pPr>

</xml_diff>

<commit_message>
Se reemplaza la variable FECHA2 y se poner el README.md el comando par a exportar el archivo
</commit_message>
<xml_diff>
--- a/template.docx
+++ b/template.docx
@@ -27689,7 +27689,7 @@
           <w:rFonts w:ascii="Arial" w:hAnsi="Arial" w:cs="Arial"/>
           <w:b/>
           <w:bCs/>
-          <w:color w:val="FFFFFF" w:themeColor="background1"/>
+          <w:color w:val="000000"/>
         </w:rPr>
       </w:pPr>
       <w:r>
@@ -27697,51 +27697,9 @@
           <w:rFonts w:ascii="Arial" w:hAnsi="Arial" w:cs="Arial"/>
           <w:b/>
           <w:bCs/>
-          <w:color w:val="000000"/>
-        </w:rPr>
-        <w:t>|FECHA</w:t>
-      </w:r>
-      <w:r>
-        <w:rPr>
-          <w:rFonts w:ascii="Arial" w:hAnsi="Arial" w:cs="Arial"/>
-          <w:b/>
-          <w:bCs/>
-          <w:color w:val="000000"/>
-        </w:rPr>
-        <w:t>2</w:t>
-      </w:r>
-      <w:r>
-        <w:rPr>
-          <w:rFonts w:ascii="Arial" w:hAnsi="Arial" w:cs="Arial"/>
-          <w:b/>
-          <w:bCs/>
-          <w:color w:val="000000"/>
-        </w:rPr>
-        <w:t>|</w:t>
-      </w:r>
-      <w:r>
-        <w:rPr>
-          <w:rFonts w:ascii="Arial" w:hAnsi="Arial" w:cs="Arial"/>
-          <w:b/>
-          <w:bCs/>
-          <w:color w:val="FFFFFF" w:themeColor="background1"/>
         </w:rPr>
         <w:t>|FECHA2|</w:t>
       </w:r>
-    </w:p>
-    <w:p>
-      <w:pPr>
-        <w:pStyle w:val="NormalWeb"/>
-        <w:shd w:val="clear" w:color="auto" w:fill="FFFFFF"/>
-        <w:spacing w:before="0" w:beforeAutospacing="0" w:after="0" w:afterAutospacing="0"/>
-        <w:jc w:val="both"/>
-        <w:rPr>
-          <w:rFonts w:ascii="Arial" w:hAnsi="Arial" w:cs="Arial"/>
-          <w:b/>
-          <w:bCs/>
-          <w:color w:val="000000"/>
-        </w:rPr>
-      </w:pPr>
     </w:p>
     <w:p>
       <w:pPr>

</xml_diff>